<commit_message>
Changed Google Drive links to GitHub in doc
Changed Google Drive links to GitHub in project document.
</commit_message>
<xml_diff>
--- a/Echoes & Insights_ A Gemini Guide for Accessibility.docx
+++ b/Echoes & Insights_ A Gemini Guide for Accessibility.docx
@@ -36,12 +36,12 @@
           <wp:inline distB="114300" distT="114300" distL="114300" distR="114300">
             <wp:extent cx="5916349" cy="104775"/>
             <wp:effectExtent b="0" l="0" r="0" t="0"/>
-            <wp:docPr descr="horizontal line" id="3" name="image4.png"/>
+            <wp:docPr descr="horizontal line" id="3" name="image2.png"/>
             <a:graphic>
               <a:graphicData uri="http://schemas.openxmlformats.org/drawingml/2006/picture">
                 <pic:pic>
                   <pic:nvPicPr>
-                    <pic:cNvPr descr="horizontal line" id="0" name="image4.png"/>
+                    <pic:cNvPr descr="horizontal line" id="0" name="image2.png"/>
                     <pic:cNvPicPr preferRelativeResize="0"/>
                   </pic:nvPicPr>
                   <pic:blipFill>
@@ -199,20 +199,7 @@
           <w:b w:val="1"/>
           <w:rtl w:val="0"/>
         </w:rPr>
-        <w:t xml:space="preserve">DRAFT,</w:t>
-      </w:r>
-      <w:r>
-        <w:rPr>
-          <w:rtl w:val="0"/>
-        </w:rPr>
-        <w:t xml:space="preserve">on break need coffee and a bit of food in my belly</w:t>
-      </w:r>
-      <w:r>
-        <w:rPr>
-          <w:b w:val="1"/>
-          <w:rtl w:val="0"/>
-        </w:rPr>
-        <w:t xml:space="preserve">)</w:t>
+        <w:t xml:space="preserve">DRAFT)</w:t>
       </w:r>
     </w:p>
     <w:p>
@@ -282,12 +269,12 @@
           <wp:inline distB="114300" distT="114300" distL="114300" distR="114300">
             <wp:extent cx="2089547" cy="214313"/>
             <wp:effectExtent b="0" l="0" r="0" t="0"/>
-            <wp:docPr id="1" name="image2.png"/>
+            <wp:docPr id="1" name="image4.png"/>
             <a:graphic>
               <a:graphicData uri="http://schemas.openxmlformats.org/drawingml/2006/picture">
                 <pic:pic>
                   <pic:nvPicPr>
-                    <pic:cNvPr id="0" name="image2.png"/>
+                    <pic:cNvPr id="0" name="image4.png"/>
                     <pic:cNvPicPr preferRelativeResize="0"/>
                   </pic:nvPicPr>
                   <pic:blipFill>
@@ -326,12 +313,12 @@
           <wp:inline distB="114300" distT="114300" distL="114300" distR="114300">
             <wp:extent cx="2349740" cy="322347"/>
             <wp:effectExtent b="0" l="0" r="0" t="0"/>
-            <wp:docPr id="6" name="image1.png"/>
+            <wp:docPr id="6" name="image5.png"/>
             <a:graphic>
               <a:graphicData uri="http://schemas.openxmlformats.org/drawingml/2006/picture">
                 <pic:pic>
                   <pic:nvPicPr>
-                    <pic:cNvPr id="0" name="image1.png"/>
+                    <pic:cNvPr id="0" name="image5.png"/>
                     <pic:cNvPicPr preferRelativeResize="0"/>
                   </pic:nvPicPr>
                   <pic:blipFill>
@@ -3206,51 +3193,6 @@
     </w:p>
     <w:p>
       <w:pPr>
-        <w:rPr>
-          <w:color w:val="ff0000"/>
-        </w:rPr>
-      </w:pPr>
-      <w:r>
-        <w:rPr>
-          <w:color w:val="ff0000"/>
-          <w:rtl w:val="0"/>
-        </w:rPr>
-        <w:t xml:space="preserve">(Update this today. I will be moving code to a public GitHub repository for better version control. Development will be done in an existing private GitHub repository. I will add a prompt that will allow end users to check if they are using the most recent version of the file and the file version by reading a tag in the script. I may also add an option for end users to download the latest version if they are not using the newest version. Gemini may block downloads due to safety concerns. The script needs a lot of work. It was coded in 2 days and hasn't been tested much. I can still barely read braille. I’ve been distracted and working on other parts of the document. I plan to release the script under </w:t>
-      </w:r>
-      <w:hyperlink r:id="rId12">
-        <w:r>
-          <w:rPr>
-            <w:color w:val="ff0000"/>
-            <w:u w:val="single"/>
-            <w:rtl w:val="0"/>
-          </w:rPr>
-          <w:t xml:space="preserve">GPLv3 license</w:t>
-        </w:r>
-      </w:hyperlink>
-      <w:r>
-        <w:rPr>
-          <w:color w:val="ff0000"/>
-          <w:rtl w:val="0"/>
-        </w:rPr>
-        <w:t xml:space="preserve">.</w:t>
-      </w:r>
-      <w:r>
-        <w:rPr>
-          <w:color w:val="ff0000"/>
-          <w:rtl w:val="0"/>
-        </w:rPr>
-        <w:t xml:space="preserve"> once transferred to a GitHub public repository.</w:t>
-      </w:r>
-      <w:r>
-        <w:rPr>
-          <w:color w:val="ff0000"/>
-          <w:rtl w:val="0"/>
-        </w:rPr>
-        <w:t xml:space="preserve">)</w:t>
-      </w:r>
-    </w:p>
-    <w:p>
-      <w:pPr>
         <w:spacing w:after="240" w:before="240" w:lineRule="auto"/>
         <w:rPr>
           <w:i w:val="1"/>
@@ -3326,7 +3268,7 @@
           <w:ilvl w:val="0"/>
           <w:numId w:val="1"/>
         </w:numPr>
-        <w:spacing w:after="0" w:afterAutospacing="0" w:before="0" w:beforeAutospacing="0" w:lineRule="auto"/>
+        <w:spacing w:after="240" w:before="0" w:beforeAutospacing="0" w:lineRule="auto"/>
         <w:ind w:left="720" w:hanging="360"/>
         <w:rPr>
           <w:i w:val="1"/>
@@ -3347,23 +3289,25 @@
         </w:rPr>
         <w:t xml:space="preserve"> The latest version of the Python script can be downloaded from</w:t>
       </w:r>
-      <w:hyperlink r:id="rId13">
+      <w:hyperlink r:id="rId12">
         <w:r>
           <w:rPr>
             <w:i w:val="1"/>
+            <w:color w:val="1155cc"/>
+            <w:u w:val="single"/>
             <w:rtl w:val="0"/>
           </w:rPr>
           <w:t xml:space="preserve"> </w:t>
         </w:r>
       </w:hyperlink>
-      <w:hyperlink r:id="rId14">
+      <w:hyperlink r:id="rId13">
         <w:r>
           <w:rPr>
             <w:color w:val="1155cc"/>
             <w:u w:val="single"/>
             <w:rtl w:val="0"/>
           </w:rPr>
-          <w:t xml:space="preserve">this Google Drive link</w:t>
+          <w:t xml:space="preserve">this GitHub link</w:t>
         </w:r>
       </w:hyperlink>
       <w:r>
@@ -3376,26 +3320,6 @@
         <w:rPr>
           <w:rtl w:val="0"/>
         </w:rPr>
-      </w:r>
-    </w:p>
-    <w:p>
-      <w:pPr>
-        <w:numPr>
-          <w:ilvl w:val="1"/>
-          <w:numId w:val="1"/>
-        </w:numPr>
-        <w:spacing w:after="240" w:before="0" w:beforeAutospacing="0" w:lineRule="auto"/>
-        <w:ind w:left="1440" w:hanging="360"/>
-        <w:rPr>
-          <w:i w:val="1"/>
-        </w:rPr>
-      </w:pPr>
-      <w:r>
-        <w:rPr>
-          <w:i w:val="1"/>
-          <w:rtl w:val="0"/>
-        </w:rPr>
-        <w:t xml:space="preserve">A backup is also available on a private GitHub repository.</w:t>
       </w:r>
     </w:p>
     <w:p>
@@ -3784,7 +3708,7 @@
         </w:rPr>
         <w:t xml:space="preserve"> Download the script from</w:t>
       </w:r>
-      <w:hyperlink r:id="rId15">
+      <w:hyperlink r:id="rId14">
         <w:r>
           <w:rPr>
             <w:rtl w:val="0"/>
@@ -3792,14 +3716,14 @@
           <w:t xml:space="preserve"> </w:t>
         </w:r>
       </w:hyperlink>
-      <w:hyperlink r:id="rId16">
+      <w:hyperlink r:id="rId15">
         <w:r>
           <w:rPr>
             <w:color w:val="1155cc"/>
             <w:u w:val="single"/>
             <w:rtl w:val="0"/>
           </w:rPr>
-          <w:t xml:space="preserve">this Google Drive link</w:t>
+          <w:t xml:space="preserve">this GitHub link</w:t>
         </w:r>
       </w:hyperlink>
       <w:r>
@@ -3831,7 +3755,7 @@
         </w:rPr>
         <w:t xml:space="preserve"> If you want to translate a multi-line text file, attach it as well. A sample file can be downloaded from</w:t>
       </w:r>
-      <w:hyperlink r:id="rId17">
+      <w:hyperlink r:id="rId16">
         <w:r>
           <w:rPr>
             <w:rtl w:val="0"/>
@@ -3839,14 +3763,14 @@
           <w:t xml:space="preserve"> </w:t>
         </w:r>
       </w:hyperlink>
-      <w:hyperlink r:id="rId18">
+      <w:hyperlink r:id="rId17">
         <w:r>
           <w:rPr>
             <w:color w:val="1155cc"/>
             <w:u w:val="single"/>
             <w:rtl w:val="0"/>
           </w:rPr>
-          <w:t xml:space="preserve">this Google Drive link</w:t>
+          <w:t xml:space="preserve">this GitHub link</w:t>
         </w:r>
       </w:hyperlink>
       <w:r>
@@ -4376,7 +4300,7 @@
         </w:rPr>
         <w:t xml:space="preserve"> Click the plus sign and attach the Python script that teaches Gemini to write Braille. The file can be downloaded from</w:t>
       </w:r>
-      <w:hyperlink r:id="rId19">
+      <w:hyperlink r:id="rId18">
         <w:r>
           <w:rPr>
             <w:rtl w:val="0"/>
@@ -4384,14 +4308,14 @@
           <w:t xml:space="preserve"> </w:t>
         </w:r>
       </w:hyperlink>
-      <w:hyperlink r:id="rId20">
+      <w:hyperlink r:id="rId19">
         <w:r>
           <w:rPr>
             <w:color w:val="1155cc"/>
             <w:u w:val="single"/>
             <w:rtl w:val="0"/>
           </w:rPr>
-          <w:t xml:space="preserve">this Google Drive link</w:t>
+          <w:t xml:space="preserve">this GitHub link</w:t>
         </w:r>
       </w:hyperlink>
       <w:r>
@@ -4747,7 +4671,7 @@
         </w:rPr>
         <w:t xml:space="preserve"> Click the plus sign and attach the Python script that teaches Gemini to read Braille. The file can be downloaded from</w:t>
       </w:r>
-      <w:hyperlink r:id="rId21">
+      <w:hyperlink r:id="rId20">
         <w:r>
           <w:rPr>
             <w:rtl w:val="0"/>
@@ -4755,14 +4679,14 @@
           <w:t xml:space="preserve"> </w:t>
         </w:r>
       </w:hyperlink>
-      <w:hyperlink r:id="rId22">
+      <w:hyperlink r:id="rId21">
         <w:r>
           <w:rPr>
             <w:color w:val="1155cc"/>
             <w:u w:val="single"/>
             <w:rtl w:val="0"/>
           </w:rPr>
-          <w:t xml:space="preserve">this Google Drive link</w:t>
+          <w:t xml:space="preserve">this GitHub link</w:t>
         </w:r>
       </w:hyperlink>
       <w:r>
@@ -4954,7 +4878,7 @@
         </w:rPr>
         <w:br w:type="textWrapping"/>
       </w:r>
-      <w:hyperlink r:id="rId23">
+      <w:hyperlink r:id="rId22">
         <w:r>
           <w:rPr>
             <w:color w:val="1155cc"/>
@@ -4984,7 +4908,7 @@
         </w:rPr>
         <w:br w:type="textWrapping"/>
       </w:r>
-      <w:hyperlink r:id="rId24">
+      <w:hyperlink r:id="rId23">
         <w:r>
           <w:rPr>
             <w:color w:val="1155cc"/>
@@ -5277,16 +5201,16 @@
           <wp:inline distB="114300" distT="114300" distL="114300" distR="114300">
             <wp:extent cx="4567238" cy="2920397"/>
             <wp:effectExtent b="0" l="0" r="0" t="0"/>
-            <wp:docPr id="4" name="image5.png"/>
+            <wp:docPr id="4" name="image3.png"/>
             <a:graphic>
               <a:graphicData uri="http://schemas.openxmlformats.org/drawingml/2006/picture">
                 <pic:pic>
                   <pic:nvPicPr>
-                    <pic:cNvPr id="0" name="image5.png"/>
+                    <pic:cNvPr id="0" name="image3.png"/>
                     <pic:cNvPicPr preferRelativeResize="0"/>
                   </pic:nvPicPr>
                   <pic:blipFill>
-                    <a:blip r:embed="rId25"/>
+                    <a:blip r:embed="rId24"/>
                     <a:srcRect b="0" l="0" r="0" t="0"/>
                     <a:stretch>
                       <a:fillRect/>
@@ -6131,7 +6055,7 @@
         </w:rPr>
         <w:t xml:space="preserve">INPROGRESS. I have a new project idea that requires a smartphone with the Gemini mobile app, which my </w:t>
       </w:r>
-      <w:hyperlink r:id="rId26">
+      <w:hyperlink r:id="rId25">
         <w:r>
           <w:rPr>
             <w:color w:val="1155cc"/>
@@ -6216,7 +6140,7 @@
         </w:rPr>
         <w:br w:type="textWrapping"/>
       </w:r>
-      <w:hyperlink r:id="rId27">
+      <w:hyperlink r:id="rId26">
         <w:r>
           <w:rPr>
             <w:i w:val="1"/>
@@ -6259,7 +6183,7 @@
         </w:rPr>
         <w:br w:type="textWrapping"/>
       </w:r>
-      <w:hyperlink r:id="rId28">
+      <w:hyperlink r:id="rId27">
         <w:r>
           <w:rPr>
             <w:i w:val="1"/>
@@ -6596,7 +6520,7 @@
         </w:rPr>
         <w:t xml:space="preserve">Prompting Guide:</w:t>
       </w:r>
-      <w:hyperlink r:id="rId29">
+      <w:hyperlink r:id="rId28">
         <w:r>
           <w:rPr>
             <w:rtl w:val="0"/>
@@ -6604,7 +6528,7 @@
           <w:t xml:space="preserve"> </w:t>
         </w:r>
       </w:hyperlink>
-      <w:hyperlink r:id="rId30">
+      <w:hyperlink r:id="rId29">
         <w:r>
           <w:rPr>
             <w:i w:val="1"/>
@@ -6644,7 +6568,7 @@
         </w:rPr>
         <w:t xml:space="preserve"> </w:t>
       </w:r>
-      <w:hyperlink r:id="rId31">
+      <w:hyperlink r:id="rId30">
         <w:r>
           <w:rPr>
             <w:i w:val="1"/>
@@ -6687,7 +6611,7 @@
         </w:rPr>
         <w:t xml:space="preserve"> Download it </w:t>
       </w:r>
-      <w:hyperlink r:id="rId32">
+      <w:hyperlink r:id="rId31">
         <w:r>
           <w:rPr>
             <w:color w:val="1155cc"/>
@@ -6716,7 +6640,7 @@
           <w:u w:val="none"/>
         </w:rPr>
       </w:pPr>
-      <w:hyperlink r:id="rId33">
+      <w:hyperlink r:id="rId32">
         <w:r>
           <w:rPr>
             <w:b w:val="1"/>
@@ -6781,7 +6705,7 @@
         </w:rPr>
         <w:t xml:space="preserve">How to read and write Braille:</w:t>
       </w:r>
-      <w:hyperlink r:id="rId34">
+      <w:hyperlink r:id="rId33">
         <w:r>
           <w:rPr>
             <w:rtl w:val="0"/>
@@ -6789,7 +6713,7 @@
           <w:t xml:space="preserve"> </w:t>
         </w:r>
       </w:hyperlink>
-      <w:hyperlink r:id="rId35">
+      <w:hyperlink r:id="rId34">
         <w:r>
           <w:rPr>
             <w:i w:val="1"/>
@@ -6821,7 +6745,7 @@
       </w:pPr>
       <w:bookmarkStart w:colFirst="0" w:colLast="0" w:name="_9aobtaej97un" w:id="46"/>
       <w:bookmarkEnd w:id="46"/>
-      <w:hyperlink r:id="rId36">
+      <w:hyperlink r:id="rId35">
         <w:r>
           <w:rPr>
             <w:rFonts w:ascii="Roboto" w:cs="Roboto" w:eastAsia="Roboto" w:hAnsi="Roboto"/>
@@ -7116,7 +7040,7 @@
                 <w:szCs w:val="24"/>
               </w:rPr>
             </w:pPr>
-            <w:hyperlink r:id="rId37">
+            <w:hyperlink r:id="rId36">
               <w:r>
                 <w:rPr>
                   <w:rFonts w:ascii="Roboto" w:cs="Roboto" w:eastAsia="Roboto" w:hAnsi="Roboto"/>
@@ -7422,7 +7346,7 @@
                 <w:szCs w:val="24"/>
               </w:rPr>
             </w:pPr>
-            <w:hyperlink r:id="rId38">
+            <w:hyperlink r:id="rId37">
               <w:r>
                 <w:rPr>
                   <w:rFonts w:ascii="Roboto" w:cs="Roboto" w:eastAsia="Roboto" w:hAnsi="Roboto"/>
@@ -7604,7 +7528,7 @@
                 <w:szCs w:val="24"/>
               </w:rPr>
             </w:pPr>
-            <w:hyperlink r:id="rId39">
+            <w:hyperlink r:id="rId38">
               <w:r>
                 <w:rPr>
                   <w:rFonts w:ascii="Roboto" w:cs="Roboto" w:eastAsia="Roboto" w:hAnsi="Roboto"/>
@@ -7658,7 +7582,7 @@
                 <w:szCs w:val="24"/>
               </w:rPr>
             </w:pPr>
-            <w:hyperlink r:id="rId40">
+            <w:hyperlink r:id="rId39">
               <w:r>
                 <w:rPr>
                   <w:rFonts w:ascii="Roboto" w:cs="Roboto" w:eastAsia="Roboto" w:hAnsi="Roboto"/>
@@ -7752,7 +7676,7 @@
                 <w:szCs w:val="24"/>
               </w:rPr>
             </w:pPr>
-            <w:hyperlink r:id="rId41">
+            <w:hyperlink r:id="rId40">
               <w:r>
                 <w:rPr>
                   <w:rFonts w:ascii="Roboto" w:cs="Roboto" w:eastAsia="Roboto" w:hAnsi="Roboto"/>
@@ -7922,7 +7846,7 @@
                 <w:szCs w:val="24"/>
               </w:rPr>
             </w:pPr>
-            <w:hyperlink r:id="rId42">
+            <w:hyperlink r:id="rId41">
               <w:r>
                 <w:rPr>
                   <w:rFonts w:ascii="Roboto" w:cs="Roboto" w:eastAsia="Roboto" w:hAnsi="Roboto"/>
@@ -8094,7 +8018,7 @@
                 <w:szCs w:val="24"/>
               </w:rPr>
             </w:pPr>
-            <w:hyperlink r:id="rId43">
+            <w:hyperlink r:id="rId42">
               <w:r>
                 <w:rPr>
                   <w:rFonts w:ascii="Roboto" w:cs="Roboto" w:eastAsia="Roboto" w:hAnsi="Roboto"/>
@@ -8227,7 +8151,7 @@
                 <w:szCs w:val="24"/>
               </w:rPr>
             </w:pPr>
-            <w:hyperlink r:id="rId44">
+            <w:hyperlink r:id="rId43">
               <w:r>
                 <w:rPr>
                   <w:rFonts w:ascii="Roboto" w:cs="Roboto" w:eastAsia="Roboto" w:hAnsi="Roboto"/>
@@ -8361,7 +8285,7 @@
                 <w:szCs w:val="24"/>
               </w:rPr>
             </w:pPr>
-            <w:hyperlink r:id="rId45">
+            <w:hyperlink r:id="rId44">
               <w:r>
                 <w:rPr>
                   <w:rFonts w:ascii="Roboto" w:cs="Roboto" w:eastAsia="Roboto" w:hAnsi="Roboto"/>
@@ -8532,7 +8456,7 @@
                 <w:szCs w:val="24"/>
               </w:rPr>
             </w:pPr>
-            <w:hyperlink r:id="rId46">
+            <w:hyperlink r:id="rId45">
               <w:r>
                 <w:rPr>
                   <w:rFonts w:ascii="Roboto" w:cs="Roboto" w:eastAsia="Roboto" w:hAnsi="Roboto"/>
@@ -8741,7 +8665,7 @@
         </w:rPr>
         <w:t xml:space="preserve">*Tip: There are more features that are not listed above, like Canvas, Gems, and more. These features are generally available to most users. </w:t>
       </w:r>
-      <w:hyperlink r:id="rId47">
+      <w:hyperlink r:id="rId46">
         <w:r>
           <w:rPr>
             <w:rFonts w:ascii="Roboto" w:cs="Roboto" w:eastAsia="Roboto" w:hAnsi="Roboto"/>
@@ -8811,9 +8735,9 @@
       </w:r>
     </w:p>
     <w:sectPr>
-      <w:headerReference r:id="rId48" w:type="default"/>
-      <w:headerReference r:id="rId49" w:type="first"/>
-      <w:footerReference r:id="rId50" w:type="first"/>
+      <w:headerReference r:id="rId47" w:type="default"/>
+      <w:headerReference r:id="rId48" w:type="first"/>
+      <w:footerReference r:id="rId49" w:type="first"/>
       <w:pgSz w:h="15840" w:w="12240" w:orient="portrait"/>
       <w:pgMar w:bottom="1080" w:top="1080" w:left="1440" w:right="1440" w:header="0" w:footer="720"/>
       <w:pgNumType w:start="0"/>
@@ -8910,12 +8834,12 @@
         <wp:inline distB="114300" distT="114300" distL="114300" distR="114300">
           <wp:extent cx="5916349" cy="104775"/>
           <wp:effectExtent b="0" l="0" r="0" t="0"/>
-          <wp:docPr descr="horizontal line" id="2" name="image3.png"/>
+          <wp:docPr descr="horizontal line" id="2" name="image1.png"/>
           <a:graphic>
             <a:graphicData uri="http://schemas.openxmlformats.org/drawingml/2006/picture">
               <pic:pic>
                 <pic:nvPicPr>
-                  <pic:cNvPr descr="horizontal line" id="0" name="image3.png"/>
+                  <pic:cNvPr descr="horizontal line" id="0" name="image1.png"/>
                   <pic:cNvPicPr preferRelativeResize="0"/>
                 </pic:nvPicPr>
                 <pic:blipFill>

</xml_diff>

<commit_message>
Updated project doc to cancelled.
</commit_message>
<xml_diff>
--- a/Echoes & Insights_ A Gemini Guide for Accessibility.docx
+++ b/Echoes & Insights_ A Gemini Guide for Accessibility.docx
@@ -36,12 +36,12 @@
           <wp:inline distB="114300" distT="114300" distL="114300" distR="114300">
             <wp:extent cx="5916349" cy="104775"/>
             <wp:effectExtent b="0" l="0" r="0" t="0"/>
-            <wp:docPr descr="horizontal line" id="3" name="image2.png"/>
+            <wp:docPr descr="horizontal line" id="3" name="image1.png"/>
             <a:graphic>
               <a:graphicData uri="http://schemas.openxmlformats.org/drawingml/2006/picture">
                 <pic:pic>
                   <pic:nvPicPr>
-                    <pic:cNvPr descr="horizontal line" id="0" name="image2.png"/>
+                    <pic:cNvPr descr="horizontal line" id="0" name="image1.png"/>
                     <pic:cNvPicPr preferRelativeResize="0"/>
                   </pic:nvPicPr>
                   <pic:blipFill>
@@ -184,6 +184,7 @@
         <w:shd w:fill="auto" w:val="clear"/>
         <w:rPr>
           <w:b w:val="1"/>
+          <w:color w:val="ff0000"/>
         </w:rPr>
       </w:pPr>
       <w:bookmarkStart w:colFirst="0" w:colLast="0" w:name="_ng30guuqqp2v" w:id="2"/>
@@ -192,24 +193,15 @@
         <w:rPr>
           <w:rtl w:val="0"/>
         </w:rPr>
-        <w:t xml:space="preserve">09.26.2025 (</w:t>
-      </w:r>
-      <w:r>
-        <w:rPr>
-          <w:b w:val="1"/>
-          <w:rtl w:val="0"/>
-        </w:rPr>
-        <w:t xml:space="preserve">DRAFT)</w:t>
-      </w:r>
-    </w:p>
-    <w:p>
-      <w:pPr>
-        <w:rPr/>
-      </w:pPr>
-      <w:r>
-        <w:rPr>
-          <w:rtl w:val="0"/>
-        </w:rPr>
+        <w:t xml:space="preserve">09.27.2025 </w:t>
+      </w:r>
+      <w:r>
+        <w:rPr>
+          <w:b w:val="1"/>
+          <w:color w:val="ff0000"/>
+          <w:rtl w:val="0"/>
+        </w:rPr>
+        <w:t xml:space="preserve">(CANCELLED)</w:t>
       </w:r>
     </w:p>
     <w:p>
@@ -311,12 +303,12 @@
           <wp:inline distB="114300" distT="114300" distL="114300" distR="114300">
             <wp:extent cx="2349740" cy="322347"/>
             <wp:effectExtent b="0" l="0" r="0" t="0"/>
-            <wp:docPr id="8" name="image6.png"/>
+            <wp:docPr id="8" name="image4.png"/>
             <a:graphic>
               <a:graphicData uri="http://schemas.openxmlformats.org/drawingml/2006/picture">
                 <pic:pic>
                   <pic:nvPicPr>
-                    <pic:cNvPr id="0" name="image6.png"/>
+                    <pic:cNvPr id="0" name="image4.png"/>
                     <pic:cNvPicPr preferRelativeResize="0"/>
                   </pic:nvPicPr>
                   <pic:blipFill>
@@ -5207,12 +5199,12 @@
           <wp:inline distB="114300" distT="114300" distL="114300" distR="114300">
             <wp:extent cx="4591393" cy="2862263"/>
             <wp:effectExtent b="0" l="0" r="0" t="0"/>
-            <wp:docPr id="5" name="image5.png"/>
+            <wp:docPr id="5" name="image7.png"/>
             <a:graphic>
               <a:graphicData uri="http://schemas.openxmlformats.org/drawingml/2006/picture">
                 <pic:pic>
                   <pic:nvPicPr>
-                    <pic:cNvPr id="0" name="image5.png"/>
+                    <pic:cNvPr id="0" name="image7.png"/>
                     <pic:cNvPicPr preferRelativeResize="0"/>
                   </pic:nvPicPr>
                   <pic:blipFill>
@@ -5255,12 +5247,12 @@
           <wp:inline distB="114300" distT="114300" distL="114300" distR="114300">
             <wp:extent cx="4557713" cy="2843938"/>
             <wp:effectExtent b="0" l="0" r="0" t="0"/>
-            <wp:docPr id="6" name="image7.png"/>
+            <wp:docPr id="6" name="image6.png"/>
             <a:graphic>
               <a:graphicData uri="http://schemas.openxmlformats.org/drawingml/2006/picture">
                 <pic:pic>
                   <pic:nvPicPr>
-                    <pic:cNvPr id="0" name="image7.png"/>
+                    <pic:cNvPr id="0" name="image6.png"/>
                     <pic:cNvPicPr preferRelativeResize="0"/>
                   </pic:nvPicPr>
                   <pic:blipFill>
@@ -5636,12 +5628,12 @@
           <wp:inline distB="114300" distT="114300" distL="114300" distR="114300">
             <wp:extent cx="4567238" cy="2920397"/>
             <wp:effectExtent b="0" l="0" r="0" t="0"/>
-            <wp:docPr id="4" name="image4.png"/>
+            <wp:docPr id="4" name="image5.png"/>
             <a:graphic>
               <a:graphicData uri="http://schemas.openxmlformats.org/drawingml/2006/picture">
                 <pic:pic>
                   <pic:nvPicPr>
-                    <pic:cNvPr id="0" name="image4.png"/>
+                    <pic:cNvPr id="0" name="image5.png"/>
                     <pic:cNvPicPr preferRelativeResize="0"/>
                   </pic:nvPicPr>
                   <pic:blipFill>
@@ -10342,2575 +10334,6 @@
         </w:rPr>
         <w:t xml:space="preserve"> </w:t>
       </w:r>
-    </w:p>
-    <w:p>
-      <w:pPr>
-        <w:rPr/>
-      </w:pPr>
-      <w:r>
-        <w:rPr>
-          <w:rtl w:val="0"/>
-        </w:rPr>
-        <w:t xml:space="preserve">:~$ ollama run gemma3:4b</w:t>
-      </w:r>
-    </w:p>
-    <w:p>
-      <w:pPr>
-        <w:rPr/>
-      </w:pPr>
-      <w:r>
-        <w:rPr>
-          <w:rtl w:val="0"/>
-        </w:rPr>
-        <w:t xml:space="preserve">&gt;&gt;&gt; tell me about yourself</w:t>
-      </w:r>
-    </w:p>
-    <w:p>
-      <w:pPr>
-        <w:rPr/>
-      </w:pPr>
-      <w:r>
-        <w:rPr>
-          <w:rtl w:val="0"/>
-        </w:rPr>
-        <w:t xml:space="preserve">Okay, let's talk about me! I'm Gemma, a large language model created by the Gemma team at Google DeepMind. I am an open-weights model, which means I’m widely available for public use. </w:t>
-      </w:r>
-    </w:p>
-    <w:p>
-      <w:pPr>
-        <w:rPr>
-          <w:b w:val="1"/>
-          <w:sz w:val="24"/>
-          <w:szCs w:val="24"/>
-        </w:rPr>
-      </w:pPr>
-      <w:r>
-        <w:rPr>
-          <w:b w:val="1"/>
-          <w:sz w:val="24"/>
-          <w:szCs w:val="24"/>
-          <w:rtl w:val="0"/>
-        </w:rPr>
-        <w:t xml:space="preserve">Input:</w:t>
-      </w:r>
-    </w:p>
-    <w:p>
-      <w:pPr>
-        <w:rPr/>
-      </w:pPr>
-      <w:r>
-        <w:rPr>
-          <w:rtl w:val="0"/>
-        </w:rPr>
-        <w:t xml:space="preserve">:~$ systemctl status ollama</w:t>
-      </w:r>
-    </w:p>
-    <w:p>
-      <w:pPr>
-        <w:rPr/>
-      </w:pPr>
-      <w:r>
-        <w:rPr>
-          <w:rFonts w:ascii="Arial Unicode MS" w:cs="Arial Unicode MS" w:eastAsia="Arial Unicode MS" w:hAnsi="Arial Unicode MS"/>
-          <w:rtl w:val="0"/>
-        </w:rPr>
-        <w:t xml:space="preserve">● ollama.service - Ollama Service</w:t>
-      </w:r>
-    </w:p>
-    <w:p>
-      <w:pPr>
-        <w:rPr/>
-      </w:pPr>
-      <w:r>
-        <w:rPr>
-          <w:rtl w:val="0"/>
-        </w:rPr>
-        <w:t xml:space="preserve">     Loaded: loaded (/etc/systemd/system/ollama.service; enabled; preset: disabled)</w:t>
-      </w:r>
-    </w:p>
-    <w:p>
-      <w:pPr>
-        <w:rPr/>
-      </w:pPr>
-      <w:r>
-        <w:rPr>
-          <w:rtl w:val="0"/>
-        </w:rPr>
-        <w:t xml:space="preserve">    Drop-In: /usr/lib/systemd/system/service.d</w:t>
-      </w:r>
-    </w:p>
-    <w:p>
-      <w:pPr>
-        <w:rPr/>
-      </w:pPr>
-      <w:r>
-        <w:rPr>
-          <w:rFonts w:ascii="Arial Unicode MS" w:cs="Arial Unicode MS" w:eastAsia="Arial Unicode MS" w:hAnsi="Arial Unicode MS"/>
-          <w:rtl w:val="0"/>
-        </w:rPr>
-        <w:t xml:space="preserve">             └─10-timeout-abort.conf</w:t>
-      </w:r>
-    </w:p>
-    <w:p>
-      <w:pPr>
-        <w:rPr/>
-      </w:pPr>
-      <w:r>
-        <w:rPr>
-          <w:rtl w:val="0"/>
-        </w:rPr>
-        <w:t xml:space="preserve">     Active: active (running) since Fri 2025-09-26 10:28:24 EDT; 37min ago</w:t>
-      </w:r>
-    </w:p>
-    <w:p>
-      <w:pPr>
-        <w:rPr/>
-      </w:pPr>
-      <w:r>
-        <w:rPr>
-          <w:rtl w:val="0"/>
-        </w:rPr>
-        <w:t xml:space="preserve"> Invocation: 3289082be53948b5b3a1377719c2dca4</w:t>
-      </w:r>
-    </w:p>
-    <w:p>
-      <w:pPr>
-        <w:rPr/>
-      </w:pPr>
-      <w:r>
-        <w:rPr>
-          <w:rtl w:val="0"/>
-        </w:rPr>
-        <w:t xml:space="preserve">   Main PID: 34551 (ollama)</w:t>
-      </w:r>
-    </w:p>
-    <w:p>
-      <w:pPr>
-        <w:rPr/>
-      </w:pPr>
-      <w:r>
-        <w:rPr>
-          <w:rtl w:val="0"/>
-        </w:rPr>
-        <w:t xml:space="preserve">      Tasks: 18 (limit: 18602)</w:t>
-      </w:r>
-    </w:p>
-    <w:p>
-      <w:pPr>
-        <w:rPr/>
-      </w:pPr>
-      <w:r>
-        <w:rPr>
-          <w:rtl w:val="0"/>
-        </w:rPr>
-        <w:t xml:space="preserve">     Memory: 4.5G (peak: 9.1G)</w:t>
-      </w:r>
-    </w:p>
-    <w:p>
-      <w:pPr>
-        <w:rPr/>
-      </w:pPr>
-      <w:r>
-        <w:rPr>
-          <w:rtl w:val="0"/>
-        </w:rPr>
-        <w:t xml:space="preserve">        CPU: 17min 51.894s</w:t>
-      </w:r>
-    </w:p>
-    <w:p>
-      <w:pPr>
-        <w:rPr/>
-      </w:pPr>
-      <w:r>
-        <w:rPr>
-          <w:rtl w:val="0"/>
-        </w:rPr>
-        <w:t xml:space="preserve">     CGroup: /system.slice/ollama.service</w:t>
-      </w:r>
-    </w:p>
-    <w:p>
-      <w:pPr>
-        <w:rPr/>
-      </w:pPr>
-      <w:r>
-        <w:rPr>
-          <w:rFonts w:ascii="Arial Unicode MS" w:cs="Arial Unicode MS" w:eastAsia="Arial Unicode MS" w:hAnsi="Arial Unicode MS"/>
-          <w:rtl w:val="0"/>
-        </w:rPr>
-        <w:t xml:space="preserve">             └─34551 /usr/local/bin/ollama serve</w:t>
-      </w:r>
-    </w:p>
-    <w:p>
-      <w:pPr>
-        <w:rPr/>
-      </w:pPr>
-      <w:r>
-        <w:rPr>
-          <w:rtl w:val="0"/>
-        </w:rPr>
-      </w:r>
-    </w:p>
-    <w:p>
-      <w:pPr>
-        <w:rPr/>
-      </w:pPr>
-      <w:r>
-        <w:rPr>
-          <w:rtl w:val="0"/>
-        </w:rPr>
-        <w:t xml:space="preserve">Sep 26 10:49:48 slate ollama[34551]: time=2025-09-26T10:49:48.185-04:00 level=INFO source=server.go:1289 msg="llama runner started in 2.03 seconds"</w:t>
-      </w:r>
-    </w:p>
-    <w:p>
-      <w:pPr>
-        <w:rPr/>
-      </w:pPr>
-      <w:r>
-        <w:rPr>
-          <w:rtl w:val="0"/>
-        </w:rPr>
-        <w:t xml:space="preserve">Sep 26 10:49:48 slate ollama[34551]: [GIN] 2025/09/26 - 10:49:48 | 200 |  2.536915677s |       127.0.0.1 | POST     "/api/generate"</w:t>
-      </w:r>
-    </w:p>
-    <w:p>
-      <w:pPr>
-        <w:rPr/>
-      </w:pPr>
-      <w:r>
-        <w:rPr>
-          <w:rtl w:val="0"/>
-        </w:rPr>
-        <w:t xml:space="preserve">Sep 26 10:50:33 slate ollama[34551]: [GIN] 2025/09/26 - 10:50:33 | 200 | 29.289452996s |       127.0.0.1 | POST     "/api/chat"</w:t>
-      </w:r>
-    </w:p>
-    <w:p>
-      <w:pPr>
-        <w:rPr/>
-      </w:pPr>
-      <w:r>
-        <w:rPr>
-          <w:rtl w:val="0"/>
-        </w:rPr>
-        <w:t xml:space="preserve">Sep 26 10:51:20 slate ollama[34551]: [GIN] 2025/09/26 - 10:51:20 | 200 | 36.367720936s |       127.0.0.1 | POST     "/api/chat"</w:t>
-      </w:r>
-    </w:p>
-    <w:p>
-      <w:pPr>
-        <w:rPr/>
-      </w:pPr>
-      <w:r>
-        <w:rPr>
-          <w:rtl w:val="0"/>
-        </w:rPr>
-        <w:t xml:space="preserve">Sep 26 10:54:27 slate ollama[34551]: [GIN] 2025/09/26 - 10:54:27 | 200 |         2m52s |       127.0.0.1 | POST     "/api/chat"</w:t>
-      </w:r>
-    </w:p>
-    <w:p>
-      <w:pPr>
-        <w:rPr/>
-      </w:pPr>
-      <w:r>
-        <w:rPr>
-          <w:rtl w:val="0"/>
-        </w:rPr>
-        <w:t xml:space="preserve">Sep 26 10:54:37 slate ollama[34551]: [GIN] 2025/09/26 - 10:54:37 | 200 |      48.267µs |       127.0.0.1 | HEAD     "/"</w:t>
-      </w:r>
-    </w:p>
-    <w:p>
-      <w:pPr>
-        <w:rPr/>
-      </w:pPr>
-      <w:r>
-        <w:rPr>
-          <w:rtl w:val="0"/>
-        </w:rPr>
-        <w:t xml:space="preserve">Sep 26 10:54:37 slate ollama[34551]: [GIN] 2025/09/26 - 10:54:37 | 200 |  165.648226ms |       127.0.0.1 | POST     "/api/show"</w:t>
-      </w:r>
-    </w:p>
-    <w:p>
-      <w:pPr>
-        <w:rPr/>
-      </w:pPr>
-      <w:r>
-        <w:rPr>
-          <w:rtl w:val="0"/>
-        </w:rPr>
-        <w:t xml:space="preserve">Sep 26 10:54:37 slate ollama[34551]: [GIN] 2025/09/26 - 10:54:37 | 200 |  222.913828ms |       127.0.0.1 | POST     "/api/generate"</w:t>
-      </w:r>
-    </w:p>
-    <w:p>
-      <w:pPr>
-        <w:rPr/>
-      </w:pPr>
-      <w:r>
-        <w:rPr>
-          <w:rtl w:val="0"/>
-        </w:rPr>
-        <w:t xml:space="preserve">Sep 26 10:56:26 slate ollama[34551]: [GIN] 2025/09/26 - 10:56:26 | 200 |         1m34s |       127.0.0.1 | POST     "/api/chat"</w:t>
-      </w:r>
-    </w:p>
-    <w:p>
-      <w:pPr>
-        <w:rPr/>
-      </w:pPr>
-      <w:r>
-        <w:rPr>
-          <w:rtl w:val="0"/>
-        </w:rPr>
-        <w:t xml:space="preserve">Sep 26 10:58:16 slate ollama[34551]: [GIN] 2025/09/26 - 10:58:16 | 200 |          1m4s |       127.0.0.1 | POST     "/api/chat"</w:t>
-      </w:r>
-    </w:p>
-    <w:p>
-      <w:pPr>
-        <w:spacing w:after="240" w:before="240" w:lineRule="auto"/>
-        <w:rPr>
-          <w:b w:val="1"/>
-        </w:rPr>
-      </w:pPr>
-      <w:r>
-        <w:rPr>
-          <w:b w:val="1"/>
-          <w:rtl w:val="0"/>
-        </w:rPr>
-        <w:t xml:space="preserve">Output:</w:t>
-      </w:r>
-    </w:p>
-    <w:p>
-      <w:pPr>
-        <w:spacing w:after="240" w:before="240" w:lineRule="auto"/>
-        <w:rPr/>
-      </w:pPr>
-      <w:r>
-        <w:rPr>
-          <w:rtl w:val="0"/>
-        </w:rPr>
-        <w:t xml:space="preserve">It looks like you're running the </w:t>
-      </w:r>
-      <w:r>
-        <w:rPr>
-          <w:b w:val="1"/>
-          <w:rtl w:val="0"/>
-        </w:rPr>
-        <w:t xml:space="preserve">Ollama</w:t>
-      </w:r>
-      <w:r>
-        <w:rPr>
-          <w:rtl w:val="0"/>
-        </w:rPr>
-        <w:t xml:space="preserve"> service, which is a tool for running large language models locally. The output you provided gives a detailed status of the service, its resource usage, and a log of recent interactions.</w:t>
-      </w:r>
-    </w:p>
-    <w:p>
-      <w:pPr>
-        <w:spacing w:after="240" w:before="240" w:lineRule="auto"/>
-        <w:rPr/>
-      </w:pPr>
-      <w:r>
-        <w:rPr>
-          <w:rtl w:val="0"/>
-        </w:rPr>
-        <w:t xml:space="preserve">Here is an analysis of the key information in the </w:t>
-      </w:r>
-      <w:r>
-        <w:rPr>
-          <w:rFonts w:ascii="Roboto Mono" w:cs="Roboto Mono" w:eastAsia="Roboto Mono" w:hAnsi="Roboto Mono"/>
-          <w:color w:val="188038"/>
-          <w:rtl w:val="0"/>
-        </w:rPr>
-        <w:t xml:space="preserve">systemctl status ollama</w:t>
-      </w:r>
-      <w:r>
-        <w:rPr>
-          <w:rtl w:val="0"/>
-        </w:rPr>
-        <w:t xml:space="preserve"> output:</w:t>
-      </w:r>
-    </w:p>
-    <w:p>
-      <w:pPr>
-        <w:pStyle w:val="Heading2"/>
-        <w:spacing w:after="80" w:before="360" w:line="288" w:lineRule="auto"/>
-        <w:rPr>
-          <w:rFonts w:ascii="Open Sans" w:cs="Open Sans" w:eastAsia="Open Sans" w:hAnsi="Open Sans"/>
-          <w:b w:val="1"/>
-          <w:color w:val="695d46"/>
-          <w:sz w:val="34"/>
-          <w:szCs w:val="34"/>
-        </w:rPr>
-      </w:pPr>
-      <w:bookmarkStart w:colFirst="0" w:colLast="0" w:name="_71b3nq8f4ikj" w:id="39"/>
-      <w:bookmarkEnd w:id="39"/>
-      <w:r>
-        <w:rPr>
-          <w:rFonts w:ascii="Open Sans" w:cs="Open Sans" w:eastAsia="Open Sans" w:hAnsi="Open Sans"/>
-          <w:b w:val="1"/>
-          <w:color w:val="695d46"/>
-          <w:sz w:val="34"/>
-          <w:szCs w:val="34"/>
-          <w:rtl w:val="0"/>
-        </w:rPr>
-        <w:t xml:space="preserve">Ollama Service Status Analysis ⚙️</w:t>
-      </w:r>
-    </w:p>
-    <w:tbl>
-      <w:tblPr>
-        <w:tblStyle w:val="Table2"/>
-        <w:tblW w:w="9359.999999999998" w:type="dxa"/>
-        <w:jc w:val="left"/>
-        <w:tblBorders>
-          <w:top w:color="000000" w:space="0" w:sz="0" w:val="nil"/>
-          <w:left w:color="000000" w:space="0" w:sz="0" w:val="nil"/>
-          <w:bottom w:color="000000" w:space="0" w:sz="0" w:val="nil"/>
-          <w:right w:color="000000" w:space="0" w:sz="0" w:val="nil"/>
-          <w:insideH w:color="000000" w:space="0" w:sz="0" w:val="nil"/>
-          <w:insideV w:color="000000" w:space="0" w:sz="0" w:val="nil"/>
-        </w:tblBorders>
-        <w:tblLayout w:type="fixed"/>
-        <w:tblLook w:val="0600"/>
-      </w:tblPr>
-      <w:tblGrid>
-        <w:gridCol w:w="1141.3418530351437"/>
-        <w:gridCol w:w="1485.2396166134185"/>
-        <w:gridCol w:w="6733.418530351437"/>
-        <w:tblGridChange w:id="0">
-          <w:tblGrid>
-            <w:gridCol w:w="1141.3418530351437"/>
-            <w:gridCol w:w="1485.2396166134185"/>
-            <w:gridCol w:w="6733.418530351437"/>
-          </w:tblGrid>
-        </w:tblGridChange>
-      </w:tblGrid>
-      <w:tr>
-        <w:trPr>
-          <w:cantSplit w:val="0"/>
-          <w:trHeight w:val="500" w:hRule="atLeast"/>
-          <w:tblHeader w:val="0"/>
-        </w:trPr>
-        <w:tc>
-          <w:tcPr>
-            <w:tcBorders>
-              <w:top w:color="000000" w:space="0" w:sz="0" w:val="nil"/>
-              <w:left w:color="000000" w:space="0" w:sz="0" w:val="nil"/>
-              <w:bottom w:color="000000" w:space="0" w:sz="0" w:val="nil"/>
-              <w:right w:color="000000" w:space="0" w:sz="0" w:val="nil"/>
-            </w:tcBorders>
-            <w:tcMar>
-              <w:top w:w="100.0" w:type="dxa"/>
-              <w:left w:w="100.0" w:type="dxa"/>
-              <w:bottom w:w="100.0" w:type="dxa"/>
-              <w:right w:w="100.0" w:type="dxa"/>
-            </w:tcMar>
-            <w:vAlign w:val="top"/>
-          </w:tcPr>
-          <w:p>
-            <w:pPr>
-              <w:rPr/>
-            </w:pPr>
-            <w:r>
-              <w:rPr>
-                <w:rtl w:val="0"/>
-              </w:rPr>
-              <w:t xml:space="preserve">Field</w:t>
-            </w:r>
-          </w:p>
-        </w:tc>
-        <w:tc>
-          <w:tcPr>
-            <w:tcBorders>
-              <w:top w:color="000000" w:space="0" w:sz="0" w:val="nil"/>
-              <w:left w:color="000000" w:space="0" w:sz="0" w:val="nil"/>
-              <w:bottom w:color="000000" w:space="0" w:sz="0" w:val="nil"/>
-              <w:right w:color="000000" w:space="0" w:sz="0" w:val="nil"/>
-            </w:tcBorders>
-            <w:tcMar>
-              <w:top w:w="100.0" w:type="dxa"/>
-              <w:left w:w="100.0" w:type="dxa"/>
-              <w:bottom w:w="100.0" w:type="dxa"/>
-              <w:right w:w="100.0" w:type="dxa"/>
-            </w:tcMar>
-            <w:vAlign w:val="top"/>
-          </w:tcPr>
-          <w:p>
-            <w:pPr>
-              <w:rPr/>
-            </w:pPr>
-            <w:r>
-              <w:rPr>
-                <w:rtl w:val="0"/>
-              </w:rPr>
-              <w:t xml:space="preserve">Value</w:t>
-            </w:r>
-          </w:p>
-        </w:tc>
-        <w:tc>
-          <w:tcPr>
-            <w:tcBorders>
-              <w:top w:color="000000" w:space="0" w:sz="0" w:val="nil"/>
-              <w:left w:color="000000" w:space="0" w:sz="0" w:val="nil"/>
-              <w:bottom w:color="000000" w:space="0" w:sz="0" w:val="nil"/>
-              <w:right w:color="000000" w:space="0" w:sz="0" w:val="nil"/>
-            </w:tcBorders>
-            <w:tcMar>
-              <w:top w:w="100.0" w:type="dxa"/>
-              <w:left w:w="100.0" w:type="dxa"/>
-              <w:bottom w:w="100.0" w:type="dxa"/>
-              <w:right w:w="100.0" w:type="dxa"/>
-            </w:tcMar>
-            <w:vAlign w:val="top"/>
-          </w:tcPr>
-          <w:p>
-            <w:pPr>
-              <w:rPr/>
-            </w:pPr>
-            <w:r>
-              <w:rPr>
-                <w:rtl w:val="0"/>
-              </w:rPr>
-              <w:t xml:space="preserve">Interpretation</w:t>
-            </w:r>
-          </w:p>
-        </w:tc>
-      </w:tr>
-      <w:tr>
-        <w:trPr>
-          <w:cantSplit w:val="0"/>
-          <w:trHeight w:val="770" w:hRule="atLeast"/>
-          <w:tblHeader w:val="0"/>
-        </w:trPr>
-        <w:tc>
-          <w:tcPr>
-            <w:tcBorders>
-              <w:top w:color="000000" w:space="0" w:sz="0" w:val="nil"/>
-              <w:left w:color="000000" w:space="0" w:sz="0" w:val="nil"/>
-              <w:bottom w:color="000000" w:space="0" w:sz="0" w:val="nil"/>
-              <w:right w:color="000000" w:space="0" w:sz="0" w:val="nil"/>
-            </w:tcBorders>
-            <w:tcMar>
-              <w:top w:w="100.0" w:type="dxa"/>
-              <w:left w:w="100.0" w:type="dxa"/>
-              <w:bottom w:w="100.0" w:type="dxa"/>
-              <w:right w:w="100.0" w:type="dxa"/>
-            </w:tcMar>
-            <w:vAlign w:val="top"/>
-          </w:tcPr>
-          <w:p>
-            <w:pPr>
-              <w:rPr/>
-            </w:pPr>
-            <w:r>
-              <w:rPr>
-                <w:b w:val="1"/>
-                <w:rtl w:val="0"/>
-              </w:rPr>
-              <w:t xml:space="preserve">Active</w:t>
-            </w:r>
-            <w:r>
-              <w:rPr>
-                <w:rtl w:val="0"/>
-              </w:rPr>
-            </w:r>
-          </w:p>
-        </w:tc>
-        <w:tc>
-          <w:tcPr>
-            <w:tcBorders>
-              <w:top w:color="000000" w:space="0" w:sz="0" w:val="nil"/>
-              <w:left w:color="000000" w:space="0" w:sz="0" w:val="nil"/>
-              <w:bottom w:color="000000" w:space="0" w:sz="0" w:val="nil"/>
-              <w:right w:color="000000" w:space="0" w:sz="0" w:val="nil"/>
-            </w:tcBorders>
-            <w:tcMar>
-              <w:top w:w="100.0" w:type="dxa"/>
-              <w:left w:w="100.0" w:type="dxa"/>
-              <w:bottom w:w="100.0" w:type="dxa"/>
-              <w:right w:w="100.0" w:type="dxa"/>
-            </w:tcMar>
-            <w:vAlign w:val="top"/>
-          </w:tcPr>
-          <w:p>
-            <w:pPr>
-              <w:rPr/>
-            </w:pPr>
-            <w:r>
-              <w:rPr>
-                <w:rFonts w:ascii="Roboto Mono" w:cs="Roboto Mono" w:eastAsia="Roboto Mono" w:hAnsi="Roboto Mono"/>
-                <w:color w:val="188038"/>
-                <w:rtl w:val="0"/>
-              </w:rPr>
-              <w:t xml:space="preserve">active (running)</w:t>
-            </w:r>
-            <w:r>
-              <w:rPr>
-                <w:rtl w:val="0"/>
-              </w:rPr>
-            </w:r>
-          </w:p>
-        </w:tc>
-        <w:tc>
-          <w:tcPr>
-            <w:tcBorders>
-              <w:top w:color="000000" w:space="0" w:sz="0" w:val="nil"/>
-              <w:left w:color="000000" w:space="0" w:sz="0" w:val="nil"/>
-              <w:bottom w:color="000000" w:space="0" w:sz="0" w:val="nil"/>
-              <w:right w:color="000000" w:space="0" w:sz="0" w:val="nil"/>
-            </w:tcBorders>
-            <w:tcMar>
-              <w:top w:w="100.0" w:type="dxa"/>
-              <w:left w:w="100.0" w:type="dxa"/>
-              <w:bottom w:w="100.0" w:type="dxa"/>
-              <w:right w:w="100.0" w:type="dxa"/>
-            </w:tcMar>
-            <w:vAlign w:val="top"/>
-          </w:tcPr>
-          <w:p>
-            <w:pPr>
-              <w:rPr/>
-            </w:pPr>
-            <w:r>
-              <w:rPr>
-                <w:rtl w:val="0"/>
-              </w:rPr>
-              <w:t xml:space="preserve">The Ollama service is currently running successfully.</w:t>
-            </w:r>
-          </w:p>
-        </w:tc>
-      </w:tr>
-      <w:tr>
-        <w:trPr>
-          <w:cantSplit w:val="0"/>
-          <w:trHeight w:val="500" w:hRule="atLeast"/>
-          <w:tblHeader w:val="0"/>
-        </w:trPr>
-        <w:tc>
-          <w:tcPr>
-            <w:tcBorders>
-              <w:top w:color="000000" w:space="0" w:sz="0" w:val="nil"/>
-              <w:left w:color="000000" w:space="0" w:sz="0" w:val="nil"/>
-              <w:bottom w:color="000000" w:space="0" w:sz="0" w:val="nil"/>
-              <w:right w:color="000000" w:space="0" w:sz="0" w:val="nil"/>
-            </w:tcBorders>
-            <w:tcMar>
-              <w:top w:w="100.0" w:type="dxa"/>
-              <w:left w:w="100.0" w:type="dxa"/>
-              <w:bottom w:w="100.0" w:type="dxa"/>
-              <w:right w:w="100.0" w:type="dxa"/>
-            </w:tcMar>
-            <w:vAlign w:val="top"/>
-          </w:tcPr>
-          <w:p>
-            <w:pPr>
-              <w:rPr/>
-            </w:pPr>
-            <w:r>
-              <w:rPr>
-                <w:b w:val="1"/>
-                <w:rtl w:val="0"/>
-              </w:rPr>
-              <w:t xml:space="preserve">Uptime</w:t>
-            </w:r>
-            <w:r>
-              <w:rPr>
-                <w:rtl w:val="0"/>
-              </w:rPr>
-            </w:r>
-          </w:p>
-        </w:tc>
-        <w:tc>
-          <w:tcPr>
-            <w:tcBorders>
-              <w:top w:color="000000" w:space="0" w:sz="0" w:val="nil"/>
-              <w:left w:color="000000" w:space="0" w:sz="0" w:val="nil"/>
-              <w:bottom w:color="000000" w:space="0" w:sz="0" w:val="nil"/>
-              <w:right w:color="000000" w:space="0" w:sz="0" w:val="nil"/>
-            </w:tcBorders>
-            <w:tcMar>
-              <w:top w:w="100.0" w:type="dxa"/>
-              <w:left w:w="100.0" w:type="dxa"/>
-              <w:bottom w:w="100.0" w:type="dxa"/>
-              <w:right w:w="100.0" w:type="dxa"/>
-            </w:tcMar>
-            <w:vAlign w:val="top"/>
-          </w:tcPr>
-          <w:p>
-            <w:pPr>
-              <w:rPr/>
-            </w:pPr>
-            <w:r>
-              <w:rPr>
-                <w:rFonts w:ascii="Roboto Mono" w:cs="Roboto Mono" w:eastAsia="Roboto Mono" w:hAnsi="Roboto Mono"/>
-                <w:color w:val="188038"/>
-                <w:rtl w:val="0"/>
-              </w:rPr>
-              <w:t xml:space="preserve">37min ago</w:t>
-            </w:r>
-            <w:r>
-              <w:rPr>
-                <w:rtl w:val="0"/>
-              </w:rPr>
-            </w:r>
-          </w:p>
-        </w:tc>
-        <w:tc>
-          <w:tcPr>
-            <w:tcBorders>
-              <w:top w:color="000000" w:space="0" w:sz="0" w:val="nil"/>
-              <w:left w:color="000000" w:space="0" w:sz="0" w:val="nil"/>
-              <w:bottom w:color="000000" w:space="0" w:sz="0" w:val="nil"/>
-              <w:right w:color="000000" w:space="0" w:sz="0" w:val="nil"/>
-            </w:tcBorders>
-            <w:tcMar>
-              <w:top w:w="100.0" w:type="dxa"/>
-              <w:left w:w="100.0" w:type="dxa"/>
-              <w:bottom w:w="100.0" w:type="dxa"/>
-              <w:right w:w="100.0" w:type="dxa"/>
-            </w:tcMar>
-            <w:vAlign w:val="top"/>
-          </w:tcPr>
-          <w:p>
-            <w:pPr>
-              <w:rPr/>
-            </w:pPr>
-            <w:r>
-              <w:rPr>
-                <w:rtl w:val="0"/>
-              </w:rPr>
-              <w:t xml:space="preserve">The service started 37 minutes ago (at 10:28:24 EDT).</w:t>
-            </w:r>
-          </w:p>
-        </w:tc>
-      </w:tr>
-      <w:tr>
-        <w:trPr>
-          <w:cantSplit w:val="0"/>
-          <w:trHeight w:val="770" w:hRule="atLeast"/>
-          <w:tblHeader w:val="0"/>
-        </w:trPr>
-        <w:tc>
-          <w:tcPr>
-            <w:tcBorders>
-              <w:top w:color="000000" w:space="0" w:sz="0" w:val="nil"/>
-              <w:left w:color="000000" w:space="0" w:sz="0" w:val="nil"/>
-              <w:bottom w:color="000000" w:space="0" w:sz="0" w:val="nil"/>
-              <w:right w:color="000000" w:space="0" w:sz="0" w:val="nil"/>
-            </w:tcBorders>
-            <w:tcMar>
-              <w:top w:w="100.0" w:type="dxa"/>
-              <w:left w:w="100.0" w:type="dxa"/>
-              <w:bottom w:w="100.0" w:type="dxa"/>
-              <w:right w:w="100.0" w:type="dxa"/>
-            </w:tcMar>
-            <w:vAlign w:val="top"/>
-          </w:tcPr>
-          <w:p>
-            <w:pPr>
-              <w:rPr/>
-            </w:pPr>
-            <w:r>
-              <w:rPr>
-                <w:b w:val="1"/>
-                <w:rtl w:val="0"/>
-              </w:rPr>
-              <w:t xml:space="preserve">Main PID</w:t>
-            </w:r>
-            <w:r>
-              <w:rPr>
-                <w:rtl w:val="0"/>
-              </w:rPr>
-            </w:r>
-          </w:p>
-        </w:tc>
-        <w:tc>
-          <w:tcPr>
-            <w:tcBorders>
-              <w:top w:color="000000" w:space="0" w:sz="0" w:val="nil"/>
-              <w:left w:color="000000" w:space="0" w:sz="0" w:val="nil"/>
-              <w:bottom w:color="000000" w:space="0" w:sz="0" w:val="nil"/>
-              <w:right w:color="000000" w:space="0" w:sz="0" w:val="nil"/>
-            </w:tcBorders>
-            <w:tcMar>
-              <w:top w:w="100.0" w:type="dxa"/>
-              <w:left w:w="100.0" w:type="dxa"/>
-              <w:bottom w:w="100.0" w:type="dxa"/>
-              <w:right w:w="100.0" w:type="dxa"/>
-            </w:tcMar>
-            <w:vAlign w:val="top"/>
-          </w:tcPr>
-          <w:p>
-            <w:pPr>
-              <w:rPr/>
-            </w:pPr>
-            <w:r>
-              <w:rPr>
-                <w:rFonts w:ascii="Roboto Mono" w:cs="Roboto Mono" w:eastAsia="Roboto Mono" w:hAnsi="Roboto Mono"/>
-                <w:color w:val="188038"/>
-                <w:rtl w:val="0"/>
-              </w:rPr>
-              <w:t xml:space="preserve">34551</w:t>
-            </w:r>
-            <w:r>
-              <w:rPr>
-                <w:rtl w:val="0"/>
-              </w:rPr>
-            </w:r>
-          </w:p>
-        </w:tc>
-        <w:tc>
-          <w:tcPr>
-            <w:tcBorders>
-              <w:top w:color="000000" w:space="0" w:sz="0" w:val="nil"/>
-              <w:left w:color="000000" w:space="0" w:sz="0" w:val="nil"/>
-              <w:bottom w:color="000000" w:space="0" w:sz="0" w:val="nil"/>
-              <w:right w:color="000000" w:space="0" w:sz="0" w:val="nil"/>
-            </w:tcBorders>
-            <w:tcMar>
-              <w:top w:w="100.0" w:type="dxa"/>
-              <w:left w:w="100.0" w:type="dxa"/>
-              <w:bottom w:w="100.0" w:type="dxa"/>
-              <w:right w:w="100.0" w:type="dxa"/>
-            </w:tcMar>
-            <w:vAlign w:val="top"/>
-          </w:tcPr>
-          <w:p>
-            <w:pPr>
-              <w:rPr/>
-            </w:pPr>
-            <w:r>
-              <w:rPr>
-                <w:rtl w:val="0"/>
-              </w:rPr>
-              <w:t xml:space="preserve">The process ID of the main Ollama server process.</w:t>
-            </w:r>
-          </w:p>
-        </w:tc>
-      </w:tr>
-      <w:tr>
-        <w:trPr>
-          <w:cantSplit w:val="0"/>
-          <w:trHeight w:val="1310" w:hRule="atLeast"/>
-          <w:tblHeader w:val="0"/>
-        </w:trPr>
-        <w:tc>
-          <w:tcPr>
-            <w:tcBorders>
-              <w:top w:color="000000" w:space="0" w:sz="0" w:val="nil"/>
-              <w:left w:color="000000" w:space="0" w:sz="0" w:val="nil"/>
-              <w:bottom w:color="000000" w:space="0" w:sz="0" w:val="nil"/>
-              <w:right w:color="000000" w:space="0" w:sz="0" w:val="nil"/>
-            </w:tcBorders>
-            <w:tcMar>
-              <w:top w:w="100.0" w:type="dxa"/>
-              <w:left w:w="100.0" w:type="dxa"/>
-              <w:bottom w:w="100.0" w:type="dxa"/>
-              <w:right w:w="100.0" w:type="dxa"/>
-            </w:tcMar>
-            <w:vAlign w:val="top"/>
-          </w:tcPr>
-          <w:p>
-            <w:pPr>
-              <w:rPr/>
-            </w:pPr>
-            <w:r>
-              <w:rPr>
-                <w:b w:val="1"/>
-                <w:rtl w:val="0"/>
-              </w:rPr>
-              <w:t xml:space="preserve">Memory</w:t>
-            </w:r>
-            <w:r>
-              <w:rPr>
-                <w:rtl w:val="0"/>
-              </w:rPr>
-            </w:r>
-          </w:p>
-        </w:tc>
-        <w:tc>
-          <w:tcPr>
-            <w:tcBorders>
-              <w:top w:color="000000" w:space="0" w:sz="0" w:val="nil"/>
-              <w:left w:color="000000" w:space="0" w:sz="0" w:val="nil"/>
-              <w:bottom w:color="000000" w:space="0" w:sz="0" w:val="nil"/>
-              <w:right w:color="000000" w:space="0" w:sz="0" w:val="nil"/>
-            </w:tcBorders>
-            <w:tcMar>
-              <w:top w:w="100.0" w:type="dxa"/>
-              <w:left w:w="100.0" w:type="dxa"/>
-              <w:bottom w:w="100.0" w:type="dxa"/>
-              <w:right w:w="100.0" w:type="dxa"/>
-            </w:tcMar>
-            <w:vAlign w:val="top"/>
-          </w:tcPr>
-          <w:p>
-            <w:pPr>
-              <w:rPr/>
-            </w:pPr>
-            <w:r>
-              <w:rPr>
-                <w:rFonts w:ascii="Roboto Mono" w:cs="Roboto Mono" w:eastAsia="Roboto Mono" w:hAnsi="Roboto Mono"/>
-                <w:color w:val="188038"/>
-                <w:rtl w:val="0"/>
-              </w:rPr>
-              <w:t xml:space="preserve">4.5G</w:t>
-            </w:r>
-            <w:r>
-              <w:rPr>
-                <w:rtl w:val="0"/>
-              </w:rPr>
-              <w:t xml:space="preserve"> (peak: </w:t>
-            </w:r>
-            <w:r>
-              <w:rPr>
-                <w:rFonts w:ascii="Roboto Mono" w:cs="Roboto Mono" w:eastAsia="Roboto Mono" w:hAnsi="Roboto Mono"/>
-                <w:color w:val="188038"/>
-                <w:rtl w:val="0"/>
-              </w:rPr>
-              <w:t xml:space="preserve">9.1G</w:t>
-            </w:r>
-            <w:r>
-              <w:rPr>
-                <w:rtl w:val="0"/>
-              </w:rPr>
-              <w:t xml:space="preserve">)</w:t>
-            </w:r>
-          </w:p>
-        </w:tc>
-        <w:tc>
-          <w:tcPr>
-            <w:tcBorders>
-              <w:top w:color="000000" w:space="0" w:sz="0" w:val="nil"/>
-              <w:left w:color="000000" w:space="0" w:sz="0" w:val="nil"/>
-              <w:bottom w:color="000000" w:space="0" w:sz="0" w:val="nil"/>
-              <w:right w:color="000000" w:space="0" w:sz="0" w:val="nil"/>
-            </w:tcBorders>
-            <w:tcMar>
-              <w:top w:w="100.0" w:type="dxa"/>
-              <w:left w:w="100.0" w:type="dxa"/>
-              <w:bottom w:w="100.0" w:type="dxa"/>
-              <w:right w:w="100.0" w:type="dxa"/>
-            </w:tcMar>
-            <w:vAlign w:val="top"/>
-          </w:tcPr>
-          <w:p>
-            <w:pPr>
-              <w:rPr/>
-            </w:pPr>
-            <w:r>
-              <w:rPr>
-                <w:rtl w:val="0"/>
-              </w:rPr>
-              <w:t xml:space="preserve">The service is currently using </w:t>
-            </w:r>
-            <w:r>
-              <w:rPr>
-                <w:b w:val="1"/>
-                <w:rtl w:val="0"/>
-              </w:rPr>
-              <w:t xml:space="preserve">4.5 Gigabytes of RAM</w:t>
-            </w:r>
-            <w:r>
-              <w:rPr>
-                <w:rtl w:val="0"/>
-              </w:rPr>
-              <w:t xml:space="preserve">. It peaked at 9.1 GB, likely when a large model was initially loaded or during a particularly long generation. This high usage is typical for running large language models.</w:t>
-            </w:r>
-          </w:p>
-        </w:tc>
-      </w:tr>
-      <w:tr>
-        <w:trPr>
-          <w:cantSplit w:val="0"/>
-          <w:trHeight w:val="1040" w:hRule="atLeast"/>
-          <w:tblHeader w:val="0"/>
-        </w:trPr>
-        <w:tc>
-          <w:tcPr>
-            <w:tcBorders>
-              <w:top w:color="000000" w:space="0" w:sz="0" w:val="nil"/>
-              <w:left w:color="000000" w:space="0" w:sz="0" w:val="nil"/>
-              <w:bottom w:color="000000" w:space="0" w:sz="0" w:val="nil"/>
-              <w:right w:color="000000" w:space="0" w:sz="0" w:val="nil"/>
-            </w:tcBorders>
-            <w:tcMar>
-              <w:top w:w="100.0" w:type="dxa"/>
-              <w:left w:w="100.0" w:type="dxa"/>
-              <w:bottom w:w="100.0" w:type="dxa"/>
-              <w:right w:w="100.0" w:type="dxa"/>
-            </w:tcMar>
-            <w:vAlign w:val="top"/>
-          </w:tcPr>
-          <w:p>
-            <w:pPr>
-              <w:rPr/>
-            </w:pPr>
-            <w:r>
-              <w:rPr>
-                <w:b w:val="1"/>
-                <w:rtl w:val="0"/>
-              </w:rPr>
-              <w:t xml:space="preserve">CPU</w:t>
-            </w:r>
-            <w:r>
-              <w:rPr>
-                <w:rtl w:val="0"/>
-              </w:rPr>
-            </w:r>
-          </w:p>
-        </w:tc>
-        <w:tc>
-          <w:tcPr>
-            <w:tcBorders>
-              <w:top w:color="000000" w:space="0" w:sz="0" w:val="nil"/>
-              <w:left w:color="000000" w:space="0" w:sz="0" w:val="nil"/>
-              <w:bottom w:color="000000" w:space="0" w:sz="0" w:val="nil"/>
-              <w:right w:color="000000" w:space="0" w:sz="0" w:val="nil"/>
-            </w:tcBorders>
-            <w:tcMar>
-              <w:top w:w="100.0" w:type="dxa"/>
-              <w:left w:w="100.0" w:type="dxa"/>
-              <w:bottom w:w="100.0" w:type="dxa"/>
-              <w:right w:w="100.0" w:type="dxa"/>
-            </w:tcMar>
-            <w:vAlign w:val="top"/>
-          </w:tcPr>
-          <w:p>
-            <w:pPr>
-              <w:rPr/>
-            </w:pPr>
-            <w:r>
-              <w:rPr>
-                <w:rFonts w:ascii="Roboto Mono" w:cs="Roboto Mono" w:eastAsia="Roboto Mono" w:hAnsi="Roboto Mono"/>
-                <w:color w:val="188038"/>
-                <w:rtl w:val="0"/>
-              </w:rPr>
-              <w:t xml:space="preserve">17min 51.894s</w:t>
-            </w:r>
-            <w:r>
-              <w:rPr>
-                <w:rtl w:val="0"/>
-              </w:rPr>
-            </w:r>
-          </w:p>
-        </w:tc>
-        <w:tc>
-          <w:tcPr>
-            <w:tcBorders>
-              <w:top w:color="000000" w:space="0" w:sz="0" w:val="nil"/>
-              <w:left w:color="000000" w:space="0" w:sz="0" w:val="nil"/>
-              <w:bottom w:color="000000" w:space="0" w:sz="0" w:val="nil"/>
-              <w:right w:color="000000" w:space="0" w:sz="0" w:val="nil"/>
-            </w:tcBorders>
-            <w:tcMar>
-              <w:top w:w="100.0" w:type="dxa"/>
-              <w:left w:w="100.0" w:type="dxa"/>
-              <w:bottom w:w="100.0" w:type="dxa"/>
-              <w:right w:w="100.0" w:type="dxa"/>
-            </w:tcMar>
-            <w:vAlign w:val="top"/>
-          </w:tcPr>
-          <w:p>
-            <w:pPr>
-              <w:rPr/>
-            </w:pPr>
-            <w:r>
-              <w:rPr>
-                <w:rtl w:val="0"/>
-              </w:rPr>
-              <w:t xml:space="preserve">This is the total CPU time consumed by the service since it started. It indicates the process has been actively working (performing inference or loading models) for a significant portion of its uptime.</w:t>
-            </w:r>
-          </w:p>
-        </w:tc>
-      </w:tr>
-      <w:tr>
-        <w:trPr>
-          <w:cantSplit w:val="0"/>
-          <w:trHeight w:val="770" w:hRule="atLeast"/>
-          <w:tblHeader w:val="0"/>
-        </w:trPr>
-        <w:tc>
-          <w:tcPr>
-            <w:tcBorders>
-              <w:top w:color="000000" w:space="0" w:sz="0" w:val="nil"/>
-              <w:left w:color="000000" w:space="0" w:sz="0" w:val="nil"/>
-              <w:bottom w:color="000000" w:space="0" w:sz="0" w:val="nil"/>
-              <w:right w:color="000000" w:space="0" w:sz="0" w:val="nil"/>
-            </w:tcBorders>
-            <w:tcMar>
-              <w:top w:w="100.0" w:type="dxa"/>
-              <w:left w:w="100.0" w:type="dxa"/>
-              <w:bottom w:w="100.0" w:type="dxa"/>
-              <w:right w:w="100.0" w:type="dxa"/>
-            </w:tcMar>
-            <w:vAlign w:val="top"/>
-          </w:tcPr>
-          <w:p>
-            <w:pPr>
-              <w:rPr/>
-            </w:pPr>
-            <w:r>
-              <w:rPr>
-                <w:b w:val="1"/>
-                <w:rtl w:val="0"/>
-              </w:rPr>
-              <w:t xml:space="preserve">Process</w:t>
-            </w:r>
-            <w:r>
-              <w:rPr>
-                <w:rtl w:val="0"/>
-              </w:rPr>
-            </w:r>
-          </w:p>
-        </w:tc>
-        <w:tc>
-          <w:tcPr>
-            <w:tcBorders>
-              <w:top w:color="000000" w:space="0" w:sz="0" w:val="nil"/>
-              <w:left w:color="000000" w:space="0" w:sz="0" w:val="nil"/>
-              <w:bottom w:color="000000" w:space="0" w:sz="0" w:val="nil"/>
-              <w:right w:color="000000" w:space="0" w:sz="0" w:val="nil"/>
-            </w:tcBorders>
-            <w:tcMar>
-              <w:top w:w="100.0" w:type="dxa"/>
-              <w:left w:w="100.0" w:type="dxa"/>
-              <w:bottom w:w="100.0" w:type="dxa"/>
-              <w:right w:w="100.0" w:type="dxa"/>
-            </w:tcMar>
-            <w:vAlign w:val="top"/>
-          </w:tcPr>
-          <w:p>
-            <w:pPr>
-              <w:rPr/>
-            </w:pPr>
-            <w:r>
-              <w:rPr>
-                <w:rFonts w:ascii="Roboto Mono" w:cs="Roboto Mono" w:eastAsia="Roboto Mono" w:hAnsi="Roboto Mono"/>
-                <w:color w:val="188038"/>
-                <w:rtl w:val="0"/>
-              </w:rPr>
-              <w:t xml:space="preserve">ollama serve</w:t>
-            </w:r>
-            <w:r>
-              <w:rPr>
-                <w:rtl w:val="0"/>
-              </w:rPr>
-            </w:r>
-          </w:p>
-        </w:tc>
-        <w:tc>
-          <w:tcPr>
-            <w:tcBorders>
-              <w:top w:color="000000" w:space="0" w:sz="0" w:val="nil"/>
-              <w:left w:color="000000" w:space="0" w:sz="0" w:val="nil"/>
-              <w:bottom w:color="000000" w:space="0" w:sz="0" w:val="nil"/>
-              <w:right w:color="000000" w:space="0" w:sz="0" w:val="nil"/>
-            </w:tcBorders>
-            <w:tcMar>
-              <w:top w:w="100.0" w:type="dxa"/>
-              <w:left w:w="100.0" w:type="dxa"/>
-              <w:bottom w:w="100.0" w:type="dxa"/>
-              <w:right w:w="100.0" w:type="dxa"/>
-            </w:tcMar>
-            <w:vAlign w:val="top"/>
-          </w:tcPr>
-          <w:p>
-            <w:pPr>
-              <w:rPr/>
-            </w:pPr>
-            <w:r>
-              <w:rPr>
-                <w:rtl w:val="0"/>
-              </w:rPr>
-              <w:t xml:space="preserve">The service is running the Ollama server process, which manages the models and handles API requests.</w:t>
-            </w:r>
-          </w:p>
-        </w:tc>
-      </w:tr>
-    </w:tbl>
-    <w:p>
-      <w:pPr>
-        <w:rPr/>
-      </w:pPr>
-      <w:r>
-        <w:rPr>
-          <w:rtl w:val="0"/>
-        </w:rPr>
-        <w:t xml:space="preserve">Export to Sheets</w:t>
-      </w:r>
-    </w:p>
-    <w:p>
-      <w:pPr>
-        <w:rPr/>
-      </w:pPr>
-      <w:r>
-        <w:pict>
-          <v:rect style="width:0.0pt;height:1.5pt" o:hr="t" o:hrstd="t" o:hralign="center" fillcolor="#A0A0A0" stroked="f"/>
-        </w:pict>
-      </w:r>
-      <w:r>
-        <w:rPr>
-          <w:rtl w:val="0"/>
-        </w:rPr>
-      </w:r>
-    </w:p>
-    <w:p>
-      <w:pPr>
-        <w:pStyle w:val="Heading2"/>
-        <w:spacing w:after="80" w:before="360" w:line="288" w:lineRule="auto"/>
-        <w:rPr>
-          <w:rFonts w:ascii="Open Sans" w:cs="Open Sans" w:eastAsia="Open Sans" w:hAnsi="Open Sans"/>
-          <w:b w:val="1"/>
-          <w:color w:val="695d46"/>
-          <w:sz w:val="34"/>
-          <w:szCs w:val="34"/>
-        </w:rPr>
-      </w:pPr>
-      <w:bookmarkStart w:colFirst="0" w:colLast="0" w:name="_5sst79m7tofk" w:id="40"/>
-      <w:bookmarkEnd w:id="40"/>
-      <w:r>
-        <w:rPr>
-          <w:rFonts w:ascii="Open Sans" w:cs="Open Sans" w:eastAsia="Open Sans" w:hAnsi="Open Sans"/>
-          <w:b w:val="1"/>
-          <w:color w:val="695d46"/>
-          <w:sz w:val="34"/>
-          <w:szCs w:val="34"/>
-          <w:rtl w:val="0"/>
-        </w:rPr>
-        <w:t xml:space="preserve">Recent API Log Analysis 💬</w:t>
-      </w:r>
-    </w:p>
-    <w:p>
-      <w:pPr>
-        <w:spacing w:after="240" w:before="240" w:lineRule="auto"/>
-        <w:rPr/>
-      </w:pPr>
-      <w:r>
-        <w:rPr>
-          <w:rtl w:val="0"/>
-        </w:rPr>
-        <w:t xml:space="preserve">The log entries show the </w:t>
-      </w:r>
-      <w:r>
-        <w:rPr>
-          <w:b w:val="1"/>
-          <w:rtl w:val="0"/>
-        </w:rPr>
-        <w:t xml:space="preserve">Ollama service handling various local API requests</w:t>
-      </w:r>
-      <w:r>
-        <w:rPr>
-          <w:rtl w:val="0"/>
-        </w:rPr>
-        <w:t xml:space="preserve"> from the IP address </w:t>
-      </w:r>
-      <w:r>
-        <w:rPr>
-          <w:rFonts w:ascii="Roboto Mono" w:cs="Roboto Mono" w:eastAsia="Roboto Mono" w:hAnsi="Roboto Mono"/>
-          <w:color w:val="188038"/>
-          <w:rtl w:val="0"/>
-        </w:rPr>
-        <w:t xml:space="preserve">127.0.0.1</w:t>
-      </w:r>
-      <w:r>
-        <w:rPr>
-          <w:rtl w:val="0"/>
-        </w:rPr>
-        <w:t xml:space="preserve"> (localhost).</w:t>
-      </w:r>
-    </w:p>
-    <w:tbl>
-      <w:tblPr>
-        <w:tblStyle w:val="Table3"/>
-        <w:tblW w:w="9360.0" w:type="dxa"/>
-        <w:jc w:val="left"/>
-        <w:tblBorders>
-          <w:top w:color="000000" w:space="0" w:sz="0" w:val="nil"/>
-          <w:left w:color="000000" w:space="0" w:sz="0" w:val="nil"/>
-          <w:bottom w:color="000000" w:space="0" w:sz="0" w:val="nil"/>
-          <w:right w:color="000000" w:space="0" w:sz="0" w:val="nil"/>
-          <w:insideH w:color="000000" w:space="0" w:sz="0" w:val="nil"/>
-          <w:insideV w:color="000000" w:space="0" w:sz="0" w:val="nil"/>
-        </w:tblBorders>
-        <w:tblLayout w:type="fixed"/>
-        <w:tblLook w:val="0600"/>
-      </w:tblPr>
-      <w:tblGrid>
-        <w:gridCol w:w="1708.4937238493721"/>
-        <w:gridCol w:w="1209.163179916318"/>
-        <w:gridCol w:w="1796.610878661088"/>
-        <w:gridCol w:w="4645.7322175732215"/>
-        <w:tblGridChange w:id="0">
-          <w:tblGrid>
-            <w:gridCol w:w="1708.4937238493721"/>
-            <w:gridCol w:w="1209.163179916318"/>
-            <w:gridCol w:w="1796.610878661088"/>
-            <w:gridCol w:w="4645.7322175732215"/>
-          </w:tblGrid>
-        </w:tblGridChange>
-      </w:tblGrid>
-      <w:tr>
-        <w:trPr>
-          <w:cantSplit w:val="0"/>
-          <w:trHeight w:val="1040" w:hRule="atLeast"/>
-          <w:tblHeader w:val="0"/>
-        </w:trPr>
-        <w:tc>
-          <w:tcPr>
-            <w:tcBorders>
-              <w:top w:color="000000" w:space="0" w:sz="0" w:val="nil"/>
-              <w:left w:color="000000" w:space="0" w:sz="0" w:val="nil"/>
-              <w:bottom w:color="000000" w:space="0" w:sz="0" w:val="nil"/>
-              <w:right w:color="000000" w:space="0" w:sz="0" w:val="nil"/>
-            </w:tcBorders>
-            <w:tcMar>
-              <w:top w:w="100.0" w:type="dxa"/>
-              <w:left w:w="100.0" w:type="dxa"/>
-              <w:bottom w:w="100.0" w:type="dxa"/>
-              <w:right w:w="100.0" w:type="dxa"/>
-            </w:tcMar>
-            <w:vAlign w:val="top"/>
-          </w:tcPr>
-          <w:p>
-            <w:pPr>
-              <w:rPr/>
-            </w:pPr>
-            <w:r>
-              <w:rPr>
-                <w:rtl w:val="0"/>
-              </w:rPr>
-              <w:t xml:space="preserve">API Endpoint</w:t>
-            </w:r>
-          </w:p>
-        </w:tc>
-        <w:tc>
-          <w:tcPr>
-            <w:tcBorders>
-              <w:top w:color="000000" w:space="0" w:sz="0" w:val="nil"/>
-              <w:left w:color="000000" w:space="0" w:sz="0" w:val="nil"/>
-              <w:bottom w:color="000000" w:space="0" w:sz="0" w:val="nil"/>
-              <w:right w:color="000000" w:space="0" w:sz="0" w:val="nil"/>
-            </w:tcBorders>
-            <w:tcMar>
-              <w:top w:w="100.0" w:type="dxa"/>
-              <w:left w:w="100.0" w:type="dxa"/>
-              <w:bottom w:w="100.0" w:type="dxa"/>
-              <w:right w:w="100.0" w:type="dxa"/>
-            </w:tcMar>
-            <w:vAlign w:val="top"/>
-          </w:tcPr>
-          <w:p>
-            <w:pPr>
-              <w:rPr/>
-            </w:pPr>
-            <w:r>
-              <w:rPr>
-                <w:rtl w:val="0"/>
-              </w:rPr>
-              <w:t xml:space="preserve">Request Time</w:t>
-            </w:r>
-          </w:p>
-        </w:tc>
-        <w:tc>
-          <w:tcPr>
-            <w:tcBorders>
-              <w:top w:color="000000" w:space="0" w:sz="0" w:val="nil"/>
-              <w:left w:color="000000" w:space="0" w:sz="0" w:val="nil"/>
-              <w:bottom w:color="000000" w:space="0" w:sz="0" w:val="nil"/>
-              <w:right w:color="000000" w:space="0" w:sz="0" w:val="nil"/>
-            </w:tcBorders>
-            <w:tcMar>
-              <w:top w:w="100.0" w:type="dxa"/>
-              <w:left w:w="100.0" w:type="dxa"/>
-              <w:bottom w:w="100.0" w:type="dxa"/>
-              <w:right w:w="100.0" w:type="dxa"/>
-            </w:tcMar>
-            <w:vAlign w:val="top"/>
-          </w:tcPr>
-          <w:p>
-            <w:pPr>
-              <w:rPr/>
-            </w:pPr>
-            <w:r>
-              <w:rPr>
-                <w:rtl w:val="0"/>
-              </w:rPr>
-              <w:t xml:space="preserve">Latency (Generation Time)</w:t>
-            </w:r>
-          </w:p>
-        </w:tc>
-        <w:tc>
-          <w:tcPr>
-            <w:tcBorders>
-              <w:top w:color="000000" w:space="0" w:sz="0" w:val="nil"/>
-              <w:left w:color="000000" w:space="0" w:sz="0" w:val="nil"/>
-              <w:bottom w:color="000000" w:space="0" w:sz="0" w:val="nil"/>
-              <w:right w:color="000000" w:space="0" w:sz="0" w:val="nil"/>
-            </w:tcBorders>
-            <w:tcMar>
-              <w:top w:w="100.0" w:type="dxa"/>
-              <w:left w:w="100.0" w:type="dxa"/>
-              <w:bottom w:w="100.0" w:type="dxa"/>
-              <w:right w:w="100.0" w:type="dxa"/>
-            </w:tcMar>
-            <w:vAlign w:val="top"/>
-          </w:tcPr>
-          <w:p>
-            <w:pPr>
-              <w:rPr/>
-            </w:pPr>
-            <w:r>
-              <w:rPr>
-                <w:rtl w:val="0"/>
-              </w:rPr>
-              <w:t xml:space="preserve">Type</w:t>
-            </w:r>
-          </w:p>
-        </w:tc>
-      </w:tr>
-      <w:tr>
-        <w:trPr>
-          <w:cantSplit w:val="0"/>
-          <w:trHeight w:val="770" w:hRule="atLeast"/>
-          <w:tblHeader w:val="0"/>
-        </w:trPr>
-        <w:tc>
-          <w:tcPr>
-            <w:tcBorders>
-              <w:top w:color="000000" w:space="0" w:sz="0" w:val="nil"/>
-              <w:left w:color="000000" w:space="0" w:sz="0" w:val="nil"/>
-              <w:bottom w:color="000000" w:space="0" w:sz="0" w:val="nil"/>
-              <w:right w:color="000000" w:space="0" w:sz="0" w:val="nil"/>
-            </w:tcBorders>
-            <w:tcMar>
-              <w:top w:w="100.0" w:type="dxa"/>
-              <w:left w:w="100.0" w:type="dxa"/>
-              <w:bottom w:w="100.0" w:type="dxa"/>
-              <w:right w:w="100.0" w:type="dxa"/>
-            </w:tcMar>
-            <w:vAlign w:val="top"/>
-          </w:tcPr>
-          <w:p>
-            <w:pPr>
-              <w:rPr/>
-            </w:pPr>
-            <w:r>
-              <w:rPr>
-                <w:rFonts w:ascii="Roboto Mono" w:cs="Roboto Mono" w:eastAsia="Roboto Mono" w:hAnsi="Roboto Mono"/>
-                <w:color w:val="188038"/>
-                <w:rtl w:val="0"/>
-              </w:rPr>
-              <w:t xml:space="preserve">/api/generate</w:t>
-            </w:r>
-            <w:r>
-              <w:rPr>
-                <w:rtl w:val="0"/>
-              </w:rPr>
-            </w:r>
-          </w:p>
-        </w:tc>
-        <w:tc>
-          <w:tcPr>
-            <w:tcBorders>
-              <w:top w:color="000000" w:space="0" w:sz="0" w:val="nil"/>
-              <w:left w:color="000000" w:space="0" w:sz="0" w:val="nil"/>
-              <w:bottom w:color="000000" w:space="0" w:sz="0" w:val="nil"/>
-              <w:right w:color="000000" w:space="0" w:sz="0" w:val="nil"/>
-            </w:tcBorders>
-            <w:tcMar>
-              <w:top w:w="100.0" w:type="dxa"/>
-              <w:left w:w="100.0" w:type="dxa"/>
-              <w:bottom w:w="100.0" w:type="dxa"/>
-              <w:right w:w="100.0" w:type="dxa"/>
-            </w:tcMar>
-            <w:vAlign w:val="top"/>
-          </w:tcPr>
-          <w:p>
-            <w:pPr>
-              <w:rPr/>
-            </w:pPr>
-            <w:r>
-              <w:rPr>
-                <w:rtl w:val="0"/>
-              </w:rPr>
-              <w:t xml:space="preserve">10:49:48</w:t>
-            </w:r>
-          </w:p>
-        </w:tc>
-        <w:tc>
-          <w:tcPr>
-            <w:tcBorders>
-              <w:top w:color="000000" w:space="0" w:sz="0" w:val="nil"/>
-              <w:left w:color="000000" w:space="0" w:sz="0" w:val="nil"/>
-              <w:bottom w:color="000000" w:space="0" w:sz="0" w:val="nil"/>
-              <w:right w:color="000000" w:space="0" w:sz="0" w:val="nil"/>
-            </w:tcBorders>
-            <w:tcMar>
-              <w:top w:w="100.0" w:type="dxa"/>
-              <w:left w:w="100.0" w:type="dxa"/>
-              <w:bottom w:w="100.0" w:type="dxa"/>
-              <w:right w:w="100.0" w:type="dxa"/>
-            </w:tcMar>
-            <w:vAlign w:val="top"/>
-          </w:tcPr>
-          <w:p>
-            <w:pPr>
-              <w:rPr/>
-            </w:pPr>
-            <w:r>
-              <w:rPr>
-                <w:b w:val="1"/>
-                <w:rtl w:val="0"/>
-              </w:rPr>
-              <w:t xml:space="preserve">2.54s</w:t>
-            </w:r>
-            <w:r>
-              <w:rPr>
-                <w:rtl w:val="0"/>
-              </w:rPr>
-            </w:r>
-          </w:p>
-        </w:tc>
-        <w:tc>
-          <w:tcPr>
-            <w:tcBorders>
-              <w:top w:color="000000" w:space="0" w:sz="0" w:val="nil"/>
-              <w:left w:color="000000" w:space="0" w:sz="0" w:val="nil"/>
-              <w:bottom w:color="000000" w:space="0" w:sz="0" w:val="nil"/>
-              <w:right w:color="000000" w:space="0" w:sz="0" w:val="nil"/>
-            </w:tcBorders>
-            <w:tcMar>
-              <w:top w:w="100.0" w:type="dxa"/>
-              <w:left w:w="100.0" w:type="dxa"/>
-              <w:bottom w:w="100.0" w:type="dxa"/>
-              <w:right w:w="100.0" w:type="dxa"/>
-            </w:tcMar>
-            <w:vAlign w:val="top"/>
-          </w:tcPr>
-          <w:p>
-            <w:pPr>
-              <w:rPr/>
-            </w:pPr>
-            <w:r>
-              <w:rPr>
-                <w:rtl w:val="0"/>
-              </w:rPr>
-              <w:t xml:space="preserve">Used for a single-turn prompt or non-chat generation.</w:t>
-            </w:r>
-          </w:p>
-        </w:tc>
-      </w:tr>
-      <w:tr>
-        <w:trPr>
-          <w:cantSplit w:val="0"/>
-          <w:trHeight w:val="770" w:hRule="atLeast"/>
-          <w:tblHeader w:val="0"/>
-        </w:trPr>
-        <w:tc>
-          <w:tcPr>
-            <w:tcBorders>
-              <w:top w:color="000000" w:space="0" w:sz="0" w:val="nil"/>
-              <w:left w:color="000000" w:space="0" w:sz="0" w:val="nil"/>
-              <w:bottom w:color="000000" w:space="0" w:sz="0" w:val="nil"/>
-              <w:right w:color="000000" w:space="0" w:sz="0" w:val="nil"/>
-            </w:tcBorders>
-            <w:tcMar>
-              <w:top w:w="100.0" w:type="dxa"/>
-              <w:left w:w="100.0" w:type="dxa"/>
-              <w:bottom w:w="100.0" w:type="dxa"/>
-              <w:right w:w="100.0" w:type="dxa"/>
-            </w:tcMar>
-            <w:vAlign w:val="top"/>
-          </w:tcPr>
-          <w:p>
-            <w:pPr>
-              <w:rPr/>
-            </w:pPr>
-            <w:r>
-              <w:rPr>
-                <w:rFonts w:ascii="Roboto Mono" w:cs="Roboto Mono" w:eastAsia="Roboto Mono" w:hAnsi="Roboto Mono"/>
-                <w:color w:val="188038"/>
-                <w:rtl w:val="0"/>
-              </w:rPr>
-              <w:t xml:space="preserve">/api/chat</w:t>
-            </w:r>
-            <w:r>
-              <w:rPr>
-                <w:rtl w:val="0"/>
-              </w:rPr>
-            </w:r>
-          </w:p>
-        </w:tc>
-        <w:tc>
-          <w:tcPr>
-            <w:tcBorders>
-              <w:top w:color="000000" w:space="0" w:sz="0" w:val="nil"/>
-              <w:left w:color="000000" w:space="0" w:sz="0" w:val="nil"/>
-              <w:bottom w:color="000000" w:space="0" w:sz="0" w:val="nil"/>
-              <w:right w:color="000000" w:space="0" w:sz="0" w:val="nil"/>
-            </w:tcBorders>
-            <w:tcMar>
-              <w:top w:w="100.0" w:type="dxa"/>
-              <w:left w:w="100.0" w:type="dxa"/>
-              <w:bottom w:w="100.0" w:type="dxa"/>
-              <w:right w:w="100.0" w:type="dxa"/>
-            </w:tcMar>
-            <w:vAlign w:val="top"/>
-          </w:tcPr>
-          <w:p>
-            <w:pPr>
-              <w:rPr/>
-            </w:pPr>
-            <w:r>
-              <w:rPr>
-                <w:rtl w:val="0"/>
-              </w:rPr>
-              <w:t xml:space="preserve">10:50:33</w:t>
-            </w:r>
-          </w:p>
-        </w:tc>
-        <w:tc>
-          <w:tcPr>
-            <w:tcBorders>
-              <w:top w:color="000000" w:space="0" w:sz="0" w:val="nil"/>
-              <w:left w:color="000000" w:space="0" w:sz="0" w:val="nil"/>
-              <w:bottom w:color="000000" w:space="0" w:sz="0" w:val="nil"/>
-              <w:right w:color="000000" w:space="0" w:sz="0" w:val="nil"/>
-            </w:tcBorders>
-            <w:tcMar>
-              <w:top w:w="100.0" w:type="dxa"/>
-              <w:left w:w="100.0" w:type="dxa"/>
-              <w:bottom w:w="100.0" w:type="dxa"/>
-              <w:right w:w="100.0" w:type="dxa"/>
-            </w:tcMar>
-            <w:vAlign w:val="top"/>
-          </w:tcPr>
-          <w:p>
-            <w:pPr>
-              <w:rPr/>
-            </w:pPr>
-            <w:r>
-              <w:rPr>
-                <w:b w:val="1"/>
-                <w:rtl w:val="0"/>
-              </w:rPr>
-              <w:t xml:space="preserve">29.29s</w:t>
-            </w:r>
-            <w:r>
-              <w:rPr>
-                <w:rtl w:val="0"/>
-              </w:rPr>
-            </w:r>
-          </w:p>
-        </w:tc>
-        <w:tc>
-          <w:tcPr>
-            <w:tcBorders>
-              <w:top w:color="000000" w:space="0" w:sz="0" w:val="nil"/>
-              <w:left w:color="000000" w:space="0" w:sz="0" w:val="nil"/>
-              <w:bottom w:color="000000" w:space="0" w:sz="0" w:val="nil"/>
-              <w:right w:color="000000" w:space="0" w:sz="0" w:val="nil"/>
-            </w:tcBorders>
-            <w:tcMar>
-              <w:top w:w="100.0" w:type="dxa"/>
-              <w:left w:w="100.0" w:type="dxa"/>
-              <w:bottom w:w="100.0" w:type="dxa"/>
-              <w:right w:w="100.0" w:type="dxa"/>
-            </w:tcMar>
-            <w:vAlign w:val="top"/>
-          </w:tcPr>
-          <w:p>
-            <w:pPr>
-              <w:rPr/>
-            </w:pPr>
-            <w:r>
-              <w:rPr>
-                <w:rtl w:val="0"/>
-              </w:rPr>
-              <w:t xml:space="preserve">A lengthy response generated by the chat endpoint.</w:t>
-            </w:r>
-          </w:p>
-        </w:tc>
-      </w:tr>
-      <w:tr>
-        <w:trPr>
-          <w:cantSplit w:val="0"/>
-          <w:trHeight w:val="770" w:hRule="atLeast"/>
-          <w:tblHeader w:val="0"/>
-        </w:trPr>
-        <w:tc>
-          <w:tcPr>
-            <w:tcBorders>
-              <w:top w:color="000000" w:space="0" w:sz="0" w:val="nil"/>
-              <w:left w:color="000000" w:space="0" w:sz="0" w:val="nil"/>
-              <w:bottom w:color="000000" w:space="0" w:sz="0" w:val="nil"/>
-              <w:right w:color="000000" w:space="0" w:sz="0" w:val="nil"/>
-            </w:tcBorders>
-            <w:tcMar>
-              <w:top w:w="100.0" w:type="dxa"/>
-              <w:left w:w="100.0" w:type="dxa"/>
-              <w:bottom w:w="100.0" w:type="dxa"/>
-              <w:right w:w="100.0" w:type="dxa"/>
-            </w:tcMar>
-            <w:vAlign w:val="top"/>
-          </w:tcPr>
-          <w:p>
-            <w:pPr>
-              <w:rPr/>
-            </w:pPr>
-            <w:r>
-              <w:rPr>
-                <w:rFonts w:ascii="Roboto Mono" w:cs="Roboto Mono" w:eastAsia="Roboto Mono" w:hAnsi="Roboto Mono"/>
-                <w:color w:val="188038"/>
-                <w:rtl w:val="0"/>
-              </w:rPr>
-              <w:t xml:space="preserve">/api/chat</w:t>
-            </w:r>
-            <w:r>
-              <w:rPr>
-                <w:rtl w:val="0"/>
-              </w:rPr>
-            </w:r>
-          </w:p>
-        </w:tc>
-        <w:tc>
-          <w:tcPr>
-            <w:tcBorders>
-              <w:top w:color="000000" w:space="0" w:sz="0" w:val="nil"/>
-              <w:left w:color="000000" w:space="0" w:sz="0" w:val="nil"/>
-              <w:bottom w:color="000000" w:space="0" w:sz="0" w:val="nil"/>
-              <w:right w:color="000000" w:space="0" w:sz="0" w:val="nil"/>
-            </w:tcBorders>
-            <w:tcMar>
-              <w:top w:w="100.0" w:type="dxa"/>
-              <w:left w:w="100.0" w:type="dxa"/>
-              <w:bottom w:w="100.0" w:type="dxa"/>
-              <w:right w:w="100.0" w:type="dxa"/>
-            </w:tcMar>
-            <w:vAlign w:val="top"/>
-          </w:tcPr>
-          <w:p>
-            <w:pPr>
-              <w:rPr/>
-            </w:pPr>
-            <w:r>
-              <w:rPr>
-                <w:rtl w:val="0"/>
-              </w:rPr>
-              <w:t xml:space="preserve">10:51:20</w:t>
-            </w:r>
-          </w:p>
-        </w:tc>
-        <w:tc>
-          <w:tcPr>
-            <w:tcBorders>
-              <w:top w:color="000000" w:space="0" w:sz="0" w:val="nil"/>
-              <w:left w:color="000000" w:space="0" w:sz="0" w:val="nil"/>
-              <w:bottom w:color="000000" w:space="0" w:sz="0" w:val="nil"/>
-              <w:right w:color="000000" w:space="0" w:sz="0" w:val="nil"/>
-            </w:tcBorders>
-            <w:tcMar>
-              <w:top w:w="100.0" w:type="dxa"/>
-              <w:left w:w="100.0" w:type="dxa"/>
-              <w:bottom w:w="100.0" w:type="dxa"/>
-              <w:right w:w="100.0" w:type="dxa"/>
-            </w:tcMar>
-            <w:vAlign w:val="top"/>
-          </w:tcPr>
-          <w:p>
-            <w:pPr>
-              <w:rPr/>
-            </w:pPr>
-            <w:r>
-              <w:rPr>
-                <w:b w:val="1"/>
-                <w:rtl w:val="0"/>
-              </w:rPr>
-              <w:t xml:space="preserve">36.37s</w:t>
-            </w:r>
-            <w:r>
-              <w:rPr>
-                <w:rtl w:val="0"/>
-              </w:rPr>
-            </w:r>
-          </w:p>
-        </w:tc>
-        <w:tc>
-          <w:tcPr>
-            <w:tcBorders>
-              <w:top w:color="000000" w:space="0" w:sz="0" w:val="nil"/>
-              <w:left w:color="000000" w:space="0" w:sz="0" w:val="nil"/>
-              <w:bottom w:color="000000" w:space="0" w:sz="0" w:val="nil"/>
-              <w:right w:color="000000" w:space="0" w:sz="0" w:val="nil"/>
-            </w:tcBorders>
-            <w:tcMar>
-              <w:top w:w="100.0" w:type="dxa"/>
-              <w:left w:w="100.0" w:type="dxa"/>
-              <w:bottom w:w="100.0" w:type="dxa"/>
-              <w:right w:w="100.0" w:type="dxa"/>
-            </w:tcMar>
-            <w:vAlign w:val="top"/>
-          </w:tcPr>
-          <w:p>
-            <w:pPr>
-              <w:rPr/>
-            </w:pPr>
-            <w:r>
-              <w:rPr>
-                <w:rtl w:val="0"/>
-              </w:rPr>
-              <w:t xml:space="preserve">Another long chat response, suggesting a complex or long-form answer was requested.</w:t>
-            </w:r>
-          </w:p>
-        </w:tc>
-      </w:tr>
-      <w:tr>
-        <w:trPr>
-          <w:cantSplit w:val="0"/>
-          <w:trHeight w:val="1040" w:hRule="atLeast"/>
-          <w:tblHeader w:val="0"/>
-        </w:trPr>
-        <w:tc>
-          <w:tcPr>
-            <w:tcBorders>
-              <w:top w:color="000000" w:space="0" w:sz="0" w:val="nil"/>
-              <w:left w:color="000000" w:space="0" w:sz="0" w:val="nil"/>
-              <w:bottom w:color="000000" w:space="0" w:sz="0" w:val="nil"/>
-              <w:right w:color="000000" w:space="0" w:sz="0" w:val="nil"/>
-            </w:tcBorders>
-            <w:tcMar>
-              <w:top w:w="100.0" w:type="dxa"/>
-              <w:left w:w="100.0" w:type="dxa"/>
-              <w:bottom w:w="100.0" w:type="dxa"/>
-              <w:right w:w="100.0" w:type="dxa"/>
-            </w:tcMar>
-            <w:vAlign w:val="top"/>
-          </w:tcPr>
-          <w:p>
-            <w:pPr>
-              <w:rPr/>
-            </w:pPr>
-            <w:r>
-              <w:rPr>
-                <w:rFonts w:ascii="Roboto Mono" w:cs="Roboto Mono" w:eastAsia="Roboto Mono" w:hAnsi="Roboto Mono"/>
-                <w:color w:val="188038"/>
-                <w:rtl w:val="0"/>
-              </w:rPr>
-              <w:t xml:space="preserve">/api/chat</w:t>
-            </w:r>
-            <w:r>
-              <w:rPr>
-                <w:rtl w:val="0"/>
-              </w:rPr>
-            </w:r>
-          </w:p>
-        </w:tc>
-        <w:tc>
-          <w:tcPr>
-            <w:tcBorders>
-              <w:top w:color="000000" w:space="0" w:sz="0" w:val="nil"/>
-              <w:left w:color="000000" w:space="0" w:sz="0" w:val="nil"/>
-              <w:bottom w:color="000000" w:space="0" w:sz="0" w:val="nil"/>
-              <w:right w:color="000000" w:space="0" w:sz="0" w:val="nil"/>
-            </w:tcBorders>
-            <w:tcMar>
-              <w:top w:w="100.0" w:type="dxa"/>
-              <w:left w:w="100.0" w:type="dxa"/>
-              <w:bottom w:w="100.0" w:type="dxa"/>
-              <w:right w:w="100.0" w:type="dxa"/>
-            </w:tcMar>
-            <w:vAlign w:val="top"/>
-          </w:tcPr>
-          <w:p>
-            <w:pPr>
-              <w:rPr/>
-            </w:pPr>
-            <w:r>
-              <w:rPr>
-                <w:rtl w:val="0"/>
-              </w:rPr>
-              <w:t xml:space="preserve">10:54:27</w:t>
-            </w:r>
-          </w:p>
-        </w:tc>
-        <w:tc>
-          <w:tcPr>
-            <w:tcBorders>
-              <w:top w:color="000000" w:space="0" w:sz="0" w:val="nil"/>
-              <w:left w:color="000000" w:space="0" w:sz="0" w:val="nil"/>
-              <w:bottom w:color="000000" w:space="0" w:sz="0" w:val="nil"/>
-              <w:right w:color="000000" w:space="0" w:sz="0" w:val="nil"/>
-            </w:tcBorders>
-            <w:tcMar>
-              <w:top w:w="100.0" w:type="dxa"/>
-              <w:left w:w="100.0" w:type="dxa"/>
-              <w:bottom w:w="100.0" w:type="dxa"/>
-              <w:right w:w="100.0" w:type="dxa"/>
-            </w:tcMar>
-            <w:vAlign w:val="top"/>
-          </w:tcPr>
-          <w:p>
-            <w:pPr>
-              <w:rPr/>
-            </w:pPr>
-            <w:r>
-              <w:rPr>
-                <w:b w:val="1"/>
-                <w:rtl w:val="0"/>
-              </w:rPr>
-              <w:t xml:space="preserve">2m 52s</w:t>
-            </w:r>
-            <w:r>
-              <w:rPr>
-                <w:rtl w:val="0"/>
-              </w:rPr>
-            </w:r>
-          </w:p>
-        </w:tc>
-        <w:tc>
-          <w:tcPr>
-            <w:tcBorders>
-              <w:top w:color="000000" w:space="0" w:sz="0" w:val="nil"/>
-              <w:left w:color="000000" w:space="0" w:sz="0" w:val="nil"/>
-              <w:bottom w:color="000000" w:space="0" w:sz="0" w:val="nil"/>
-              <w:right w:color="000000" w:space="0" w:sz="0" w:val="nil"/>
-            </w:tcBorders>
-            <w:tcMar>
-              <w:top w:w="100.0" w:type="dxa"/>
-              <w:left w:w="100.0" w:type="dxa"/>
-              <w:bottom w:w="100.0" w:type="dxa"/>
-              <w:right w:w="100.0" w:type="dxa"/>
-            </w:tcMar>
-            <w:vAlign w:val="top"/>
-          </w:tcPr>
-          <w:p>
-            <w:pPr>
-              <w:rPr/>
-            </w:pPr>
-            <w:r>
-              <w:rPr>
-                <w:rtl w:val="0"/>
-              </w:rPr>
-              <w:t xml:space="preserve">A very long generation time, indicating a </w:t>
-            </w:r>
-            <w:r>
-              <w:rPr>
-                <w:i w:val="1"/>
-                <w:rtl w:val="0"/>
-              </w:rPr>
-              <w:t xml:space="preserve">very extensive</w:t>
-            </w:r>
-            <w:r>
-              <w:rPr>
-                <w:rtl w:val="0"/>
-              </w:rPr>
-              <w:t xml:space="preserve"> chat response or a multi-turn conversation that led to a large output.</w:t>
-            </w:r>
-          </w:p>
-        </w:tc>
-      </w:tr>
-      <w:tr>
-        <w:trPr>
-          <w:cantSplit w:val="0"/>
-          <w:trHeight w:val="770" w:hRule="atLeast"/>
-          <w:tblHeader w:val="0"/>
-        </w:trPr>
-        <w:tc>
-          <w:tcPr>
-            <w:tcBorders>
-              <w:top w:color="000000" w:space="0" w:sz="0" w:val="nil"/>
-              <w:left w:color="000000" w:space="0" w:sz="0" w:val="nil"/>
-              <w:bottom w:color="000000" w:space="0" w:sz="0" w:val="nil"/>
-              <w:right w:color="000000" w:space="0" w:sz="0" w:val="nil"/>
-            </w:tcBorders>
-            <w:tcMar>
-              <w:top w:w="100.0" w:type="dxa"/>
-              <w:left w:w="100.0" w:type="dxa"/>
-              <w:bottom w:w="100.0" w:type="dxa"/>
-              <w:right w:w="100.0" w:type="dxa"/>
-            </w:tcMar>
-            <w:vAlign w:val="top"/>
-          </w:tcPr>
-          <w:p>
-            <w:pPr>
-              <w:rPr/>
-            </w:pPr>
-            <w:r>
-              <w:rPr>
-                <w:rFonts w:ascii="Roboto Mono" w:cs="Roboto Mono" w:eastAsia="Roboto Mono" w:hAnsi="Roboto Mono"/>
-                <w:color w:val="188038"/>
-                <w:rtl w:val="0"/>
-              </w:rPr>
-              <w:t xml:space="preserve">/api/show</w:t>
-            </w:r>
-            <w:r>
-              <w:rPr>
-                <w:rtl w:val="0"/>
-              </w:rPr>
-            </w:r>
-          </w:p>
-        </w:tc>
-        <w:tc>
-          <w:tcPr>
-            <w:tcBorders>
-              <w:top w:color="000000" w:space="0" w:sz="0" w:val="nil"/>
-              <w:left w:color="000000" w:space="0" w:sz="0" w:val="nil"/>
-              <w:bottom w:color="000000" w:space="0" w:sz="0" w:val="nil"/>
-              <w:right w:color="000000" w:space="0" w:sz="0" w:val="nil"/>
-            </w:tcBorders>
-            <w:tcMar>
-              <w:top w:w="100.0" w:type="dxa"/>
-              <w:left w:w="100.0" w:type="dxa"/>
-              <w:bottom w:w="100.0" w:type="dxa"/>
-              <w:right w:w="100.0" w:type="dxa"/>
-            </w:tcMar>
-            <w:vAlign w:val="top"/>
-          </w:tcPr>
-          <w:p>
-            <w:pPr>
-              <w:rPr/>
-            </w:pPr>
-            <w:r>
-              <w:rPr>
-                <w:rtl w:val="0"/>
-              </w:rPr>
-              <w:t xml:space="preserve">10:54:37</w:t>
-            </w:r>
-          </w:p>
-        </w:tc>
-        <w:tc>
-          <w:tcPr>
-            <w:tcBorders>
-              <w:top w:color="000000" w:space="0" w:sz="0" w:val="nil"/>
-              <w:left w:color="000000" w:space="0" w:sz="0" w:val="nil"/>
-              <w:bottom w:color="000000" w:space="0" w:sz="0" w:val="nil"/>
-              <w:right w:color="000000" w:space="0" w:sz="0" w:val="nil"/>
-            </w:tcBorders>
-            <w:tcMar>
-              <w:top w:w="100.0" w:type="dxa"/>
-              <w:left w:w="100.0" w:type="dxa"/>
-              <w:bottom w:w="100.0" w:type="dxa"/>
-              <w:right w:w="100.0" w:type="dxa"/>
-            </w:tcMar>
-            <w:vAlign w:val="top"/>
-          </w:tcPr>
-          <w:p>
-            <w:pPr>
-              <w:rPr/>
-            </w:pPr>
-            <w:r>
-              <w:rPr>
-                <w:b w:val="1"/>
-                <w:rtl w:val="0"/>
-              </w:rPr>
-              <w:t xml:space="preserve">165.65ms</w:t>
-            </w:r>
-            <w:r>
-              <w:rPr>
-                <w:rtl w:val="0"/>
-              </w:rPr>
-            </w:r>
-          </w:p>
-        </w:tc>
-        <w:tc>
-          <w:tcPr>
-            <w:tcBorders>
-              <w:top w:color="000000" w:space="0" w:sz="0" w:val="nil"/>
-              <w:left w:color="000000" w:space="0" w:sz="0" w:val="nil"/>
-              <w:bottom w:color="000000" w:space="0" w:sz="0" w:val="nil"/>
-              <w:right w:color="000000" w:space="0" w:sz="0" w:val="nil"/>
-            </w:tcBorders>
-            <w:tcMar>
-              <w:top w:w="100.0" w:type="dxa"/>
-              <w:left w:w="100.0" w:type="dxa"/>
-              <w:bottom w:w="100.0" w:type="dxa"/>
-              <w:right w:w="100.0" w:type="dxa"/>
-            </w:tcMar>
-            <w:vAlign w:val="top"/>
-          </w:tcPr>
-          <w:p>
-            <w:pPr>
-              <w:rPr/>
-            </w:pPr>
-            <w:r>
-              <w:rPr>
-                <w:rtl w:val="0"/>
-              </w:rPr>
-              <w:t xml:space="preserve">Likely a quick request to check the details or status of a specific model.</w:t>
-            </w:r>
-          </w:p>
-        </w:tc>
-      </w:tr>
-      <w:tr>
-        <w:trPr>
-          <w:cantSplit w:val="0"/>
-          <w:trHeight w:val="770" w:hRule="atLeast"/>
-          <w:tblHeader w:val="0"/>
-        </w:trPr>
-        <w:tc>
-          <w:tcPr>
-            <w:tcBorders>
-              <w:top w:color="000000" w:space="0" w:sz="0" w:val="nil"/>
-              <w:left w:color="000000" w:space="0" w:sz="0" w:val="nil"/>
-              <w:bottom w:color="000000" w:space="0" w:sz="0" w:val="nil"/>
-              <w:right w:color="000000" w:space="0" w:sz="0" w:val="nil"/>
-            </w:tcBorders>
-            <w:tcMar>
-              <w:top w:w="100.0" w:type="dxa"/>
-              <w:left w:w="100.0" w:type="dxa"/>
-              <w:bottom w:w="100.0" w:type="dxa"/>
-              <w:right w:w="100.0" w:type="dxa"/>
-            </w:tcMar>
-            <w:vAlign w:val="top"/>
-          </w:tcPr>
-          <w:p>
-            <w:pPr>
-              <w:rPr/>
-            </w:pPr>
-            <w:r>
-              <w:rPr>
-                <w:rFonts w:ascii="Roboto Mono" w:cs="Roboto Mono" w:eastAsia="Roboto Mono" w:hAnsi="Roboto Mono"/>
-                <w:color w:val="188038"/>
-                <w:rtl w:val="0"/>
-              </w:rPr>
-              <w:t xml:space="preserve">/api/generate</w:t>
-            </w:r>
-            <w:r>
-              <w:rPr>
-                <w:rtl w:val="0"/>
-              </w:rPr>
-            </w:r>
-          </w:p>
-        </w:tc>
-        <w:tc>
-          <w:tcPr>
-            <w:tcBorders>
-              <w:top w:color="000000" w:space="0" w:sz="0" w:val="nil"/>
-              <w:left w:color="000000" w:space="0" w:sz="0" w:val="nil"/>
-              <w:bottom w:color="000000" w:space="0" w:sz="0" w:val="nil"/>
-              <w:right w:color="000000" w:space="0" w:sz="0" w:val="nil"/>
-            </w:tcBorders>
-            <w:tcMar>
-              <w:top w:w="100.0" w:type="dxa"/>
-              <w:left w:w="100.0" w:type="dxa"/>
-              <w:bottom w:w="100.0" w:type="dxa"/>
-              <w:right w:w="100.0" w:type="dxa"/>
-            </w:tcMar>
-            <w:vAlign w:val="top"/>
-          </w:tcPr>
-          <w:p>
-            <w:pPr>
-              <w:rPr/>
-            </w:pPr>
-            <w:r>
-              <w:rPr>
-                <w:rtl w:val="0"/>
-              </w:rPr>
-              <w:t xml:space="preserve">10:54:37</w:t>
-            </w:r>
-          </w:p>
-        </w:tc>
-        <w:tc>
-          <w:tcPr>
-            <w:tcBorders>
-              <w:top w:color="000000" w:space="0" w:sz="0" w:val="nil"/>
-              <w:left w:color="000000" w:space="0" w:sz="0" w:val="nil"/>
-              <w:bottom w:color="000000" w:space="0" w:sz="0" w:val="nil"/>
-              <w:right w:color="000000" w:space="0" w:sz="0" w:val="nil"/>
-            </w:tcBorders>
-            <w:tcMar>
-              <w:top w:w="100.0" w:type="dxa"/>
-              <w:left w:w="100.0" w:type="dxa"/>
-              <w:bottom w:w="100.0" w:type="dxa"/>
-              <w:right w:w="100.0" w:type="dxa"/>
-            </w:tcMar>
-            <w:vAlign w:val="top"/>
-          </w:tcPr>
-          <w:p>
-            <w:pPr>
-              <w:rPr/>
-            </w:pPr>
-            <w:r>
-              <w:rPr>
-                <w:b w:val="1"/>
-                <w:rtl w:val="0"/>
-              </w:rPr>
-              <w:t xml:space="preserve">222.91ms</w:t>
-            </w:r>
-            <w:r>
-              <w:rPr>
-                <w:rtl w:val="0"/>
-              </w:rPr>
-            </w:r>
-          </w:p>
-        </w:tc>
-        <w:tc>
-          <w:tcPr>
-            <w:tcBorders>
-              <w:top w:color="000000" w:space="0" w:sz="0" w:val="nil"/>
-              <w:left w:color="000000" w:space="0" w:sz="0" w:val="nil"/>
-              <w:bottom w:color="000000" w:space="0" w:sz="0" w:val="nil"/>
-              <w:right w:color="000000" w:space="0" w:sz="0" w:val="nil"/>
-            </w:tcBorders>
-            <w:tcMar>
-              <w:top w:w="100.0" w:type="dxa"/>
-              <w:left w:w="100.0" w:type="dxa"/>
-              <w:bottom w:w="100.0" w:type="dxa"/>
-              <w:right w:w="100.0" w:type="dxa"/>
-            </w:tcMar>
-            <w:vAlign w:val="top"/>
-          </w:tcPr>
-          <w:p>
-            <w:pPr>
-              <w:rPr/>
-            </w:pPr>
-            <w:r>
-              <w:rPr>
-                <w:rtl w:val="0"/>
-              </w:rPr>
-              <w:t xml:space="preserve">A very fast generation, possibly for a short, simple prompt.</w:t>
-            </w:r>
-          </w:p>
-        </w:tc>
-      </w:tr>
-      <w:tr>
-        <w:trPr>
-          <w:cantSplit w:val="0"/>
-          <w:trHeight w:val="500" w:hRule="atLeast"/>
-          <w:tblHeader w:val="0"/>
-        </w:trPr>
-        <w:tc>
-          <w:tcPr>
-            <w:tcBorders>
-              <w:top w:color="000000" w:space="0" w:sz="0" w:val="nil"/>
-              <w:left w:color="000000" w:space="0" w:sz="0" w:val="nil"/>
-              <w:bottom w:color="000000" w:space="0" w:sz="0" w:val="nil"/>
-              <w:right w:color="000000" w:space="0" w:sz="0" w:val="nil"/>
-            </w:tcBorders>
-            <w:tcMar>
-              <w:top w:w="100.0" w:type="dxa"/>
-              <w:left w:w="100.0" w:type="dxa"/>
-              <w:bottom w:w="100.0" w:type="dxa"/>
-              <w:right w:w="100.0" w:type="dxa"/>
-            </w:tcMar>
-            <w:vAlign w:val="top"/>
-          </w:tcPr>
-          <w:p>
-            <w:pPr>
-              <w:rPr/>
-            </w:pPr>
-            <w:r>
-              <w:rPr>
-                <w:rFonts w:ascii="Roboto Mono" w:cs="Roboto Mono" w:eastAsia="Roboto Mono" w:hAnsi="Roboto Mono"/>
-                <w:color w:val="188038"/>
-                <w:rtl w:val="0"/>
-              </w:rPr>
-              <w:t xml:space="preserve">/api/chat</w:t>
-            </w:r>
-            <w:r>
-              <w:rPr>
-                <w:rtl w:val="0"/>
-              </w:rPr>
-            </w:r>
-          </w:p>
-        </w:tc>
-        <w:tc>
-          <w:tcPr>
-            <w:tcBorders>
-              <w:top w:color="000000" w:space="0" w:sz="0" w:val="nil"/>
-              <w:left w:color="000000" w:space="0" w:sz="0" w:val="nil"/>
-              <w:bottom w:color="000000" w:space="0" w:sz="0" w:val="nil"/>
-              <w:right w:color="000000" w:space="0" w:sz="0" w:val="nil"/>
-            </w:tcBorders>
-            <w:tcMar>
-              <w:top w:w="100.0" w:type="dxa"/>
-              <w:left w:w="100.0" w:type="dxa"/>
-              <w:bottom w:w="100.0" w:type="dxa"/>
-              <w:right w:w="100.0" w:type="dxa"/>
-            </w:tcMar>
-            <w:vAlign w:val="top"/>
-          </w:tcPr>
-          <w:p>
-            <w:pPr>
-              <w:rPr/>
-            </w:pPr>
-            <w:r>
-              <w:rPr>
-                <w:rtl w:val="0"/>
-              </w:rPr>
-              <w:t xml:space="preserve">10:56:26</w:t>
-            </w:r>
-          </w:p>
-        </w:tc>
-        <w:tc>
-          <w:tcPr>
-            <w:tcBorders>
-              <w:top w:color="000000" w:space="0" w:sz="0" w:val="nil"/>
-              <w:left w:color="000000" w:space="0" w:sz="0" w:val="nil"/>
-              <w:bottom w:color="000000" w:space="0" w:sz="0" w:val="nil"/>
-              <w:right w:color="000000" w:space="0" w:sz="0" w:val="nil"/>
-            </w:tcBorders>
-            <w:tcMar>
-              <w:top w:w="100.0" w:type="dxa"/>
-              <w:left w:w="100.0" w:type="dxa"/>
-              <w:bottom w:w="100.0" w:type="dxa"/>
-              <w:right w:w="100.0" w:type="dxa"/>
-            </w:tcMar>
-            <w:vAlign w:val="top"/>
-          </w:tcPr>
-          <w:p>
-            <w:pPr>
-              <w:rPr/>
-            </w:pPr>
-            <w:r>
-              <w:rPr>
-                <w:b w:val="1"/>
-                <w:rtl w:val="0"/>
-              </w:rPr>
-              <w:t xml:space="preserve">1m 34s</w:t>
-            </w:r>
-            <w:r>
-              <w:rPr>
-                <w:rtl w:val="0"/>
-              </w:rPr>
-            </w:r>
-          </w:p>
-        </w:tc>
-        <w:tc>
-          <w:tcPr>
-            <w:tcBorders>
-              <w:top w:color="000000" w:space="0" w:sz="0" w:val="nil"/>
-              <w:left w:color="000000" w:space="0" w:sz="0" w:val="nil"/>
-              <w:bottom w:color="000000" w:space="0" w:sz="0" w:val="nil"/>
-              <w:right w:color="000000" w:space="0" w:sz="0" w:val="nil"/>
-            </w:tcBorders>
-            <w:tcMar>
-              <w:top w:w="100.0" w:type="dxa"/>
-              <w:left w:w="100.0" w:type="dxa"/>
-              <w:bottom w:w="100.0" w:type="dxa"/>
-              <w:right w:w="100.0" w:type="dxa"/>
-            </w:tcMar>
-            <w:vAlign w:val="top"/>
-          </w:tcPr>
-          <w:p>
-            <w:pPr>
-              <w:rPr/>
-            </w:pPr>
-            <w:r>
-              <w:rPr>
-                <w:rtl w:val="0"/>
-              </w:rPr>
-              <w:t xml:space="preserve">Another long chat generation.</w:t>
-            </w:r>
-          </w:p>
-        </w:tc>
-      </w:tr>
-      <w:tr>
-        <w:trPr>
-          <w:cantSplit w:val="0"/>
-          <w:trHeight w:val="500" w:hRule="atLeast"/>
-          <w:tblHeader w:val="0"/>
-        </w:trPr>
-        <w:tc>
-          <w:tcPr>
-            <w:tcBorders>
-              <w:top w:color="000000" w:space="0" w:sz="0" w:val="nil"/>
-              <w:left w:color="000000" w:space="0" w:sz="0" w:val="nil"/>
-              <w:bottom w:color="000000" w:space="0" w:sz="0" w:val="nil"/>
-              <w:right w:color="000000" w:space="0" w:sz="0" w:val="nil"/>
-            </w:tcBorders>
-            <w:tcMar>
-              <w:top w:w="100.0" w:type="dxa"/>
-              <w:left w:w="100.0" w:type="dxa"/>
-              <w:bottom w:w="100.0" w:type="dxa"/>
-              <w:right w:w="100.0" w:type="dxa"/>
-            </w:tcMar>
-            <w:vAlign w:val="top"/>
-          </w:tcPr>
-          <w:p>
-            <w:pPr>
-              <w:rPr/>
-            </w:pPr>
-            <w:r>
-              <w:rPr>
-                <w:rFonts w:ascii="Roboto Mono" w:cs="Roboto Mono" w:eastAsia="Roboto Mono" w:hAnsi="Roboto Mono"/>
-                <w:color w:val="188038"/>
-                <w:rtl w:val="0"/>
-              </w:rPr>
-              <w:t xml:space="preserve">/api/chat</w:t>
-            </w:r>
-            <w:r>
-              <w:rPr>
-                <w:rtl w:val="0"/>
-              </w:rPr>
-            </w:r>
-          </w:p>
-        </w:tc>
-        <w:tc>
-          <w:tcPr>
-            <w:tcBorders>
-              <w:top w:color="000000" w:space="0" w:sz="0" w:val="nil"/>
-              <w:left w:color="000000" w:space="0" w:sz="0" w:val="nil"/>
-              <w:bottom w:color="000000" w:space="0" w:sz="0" w:val="nil"/>
-              <w:right w:color="000000" w:space="0" w:sz="0" w:val="nil"/>
-            </w:tcBorders>
-            <w:tcMar>
-              <w:top w:w="100.0" w:type="dxa"/>
-              <w:left w:w="100.0" w:type="dxa"/>
-              <w:bottom w:w="100.0" w:type="dxa"/>
-              <w:right w:w="100.0" w:type="dxa"/>
-            </w:tcMar>
-            <w:vAlign w:val="top"/>
-          </w:tcPr>
-          <w:p>
-            <w:pPr>
-              <w:rPr/>
-            </w:pPr>
-            <w:r>
-              <w:rPr>
-                <w:rtl w:val="0"/>
-              </w:rPr>
-              <w:t xml:space="preserve">10:58:16</w:t>
-            </w:r>
-          </w:p>
-        </w:tc>
-        <w:tc>
-          <w:tcPr>
-            <w:tcBorders>
-              <w:top w:color="000000" w:space="0" w:sz="0" w:val="nil"/>
-              <w:left w:color="000000" w:space="0" w:sz="0" w:val="nil"/>
-              <w:bottom w:color="000000" w:space="0" w:sz="0" w:val="nil"/>
-              <w:right w:color="000000" w:space="0" w:sz="0" w:val="nil"/>
-            </w:tcBorders>
-            <w:tcMar>
-              <w:top w:w="100.0" w:type="dxa"/>
-              <w:left w:w="100.0" w:type="dxa"/>
-              <w:bottom w:w="100.0" w:type="dxa"/>
-              <w:right w:w="100.0" w:type="dxa"/>
-            </w:tcMar>
-            <w:vAlign w:val="top"/>
-          </w:tcPr>
-          <w:p>
-            <w:pPr>
-              <w:rPr/>
-            </w:pPr>
-            <w:r>
-              <w:rPr>
-                <w:b w:val="1"/>
-                <w:rtl w:val="0"/>
-              </w:rPr>
-              <w:t xml:space="preserve">1m 4s</w:t>
-            </w:r>
-            <w:r>
-              <w:rPr>
-                <w:rtl w:val="0"/>
-              </w:rPr>
-            </w:r>
-          </w:p>
-        </w:tc>
-        <w:tc>
-          <w:tcPr>
-            <w:tcBorders>
-              <w:top w:color="000000" w:space="0" w:sz="0" w:val="nil"/>
-              <w:left w:color="000000" w:space="0" w:sz="0" w:val="nil"/>
-              <w:bottom w:color="000000" w:space="0" w:sz="0" w:val="nil"/>
-              <w:right w:color="000000" w:space="0" w:sz="0" w:val="nil"/>
-            </w:tcBorders>
-            <w:tcMar>
-              <w:top w:w="100.0" w:type="dxa"/>
-              <w:left w:w="100.0" w:type="dxa"/>
-              <w:bottom w:w="100.0" w:type="dxa"/>
-              <w:right w:w="100.0" w:type="dxa"/>
-            </w:tcMar>
-            <w:vAlign w:val="top"/>
-          </w:tcPr>
-          <w:p>
-            <w:pPr>
-              <w:rPr/>
-            </w:pPr>
-            <w:r>
-              <w:rPr>
-                <w:rtl w:val="0"/>
-              </w:rPr>
-              <w:t xml:space="preserve">Another long chat generation.</w:t>
-            </w:r>
-          </w:p>
-        </w:tc>
-      </w:tr>
-    </w:tbl>
-    <w:p>
-      <w:pPr>
-        <w:rPr/>
-      </w:pPr>
-      <w:r>
-        <w:rPr>
-          <w:rtl w:val="0"/>
-        </w:rPr>
-        <w:t xml:space="preserve">Export to Sheets</w:t>
-      </w:r>
-    </w:p>
-    <w:p>
-      <w:pPr>
-        <w:pStyle w:val="Heading3"/>
-        <w:spacing w:after="80" w:before="280" w:line="288" w:lineRule="auto"/>
-        <w:rPr>
-          <w:rFonts w:ascii="Open Sans" w:cs="Open Sans" w:eastAsia="Open Sans" w:hAnsi="Open Sans"/>
-          <w:b w:val="1"/>
-          <w:sz w:val="26"/>
-          <w:szCs w:val="26"/>
-        </w:rPr>
-      </w:pPr>
-      <w:bookmarkStart w:colFirst="0" w:colLast="0" w:name="_wt1xnb5g0bp5" w:id="41"/>
-      <w:bookmarkEnd w:id="41"/>
-      <w:r>
-        <w:rPr>
-          <w:rFonts w:ascii="Open Sans" w:cs="Open Sans" w:eastAsia="Open Sans" w:hAnsi="Open Sans"/>
-          <w:b w:val="1"/>
-          <w:sz w:val="26"/>
-          <w:szCs w:val="26"/>
-          <w:rtl w:val="0"/>
-        </w:rPr>
-        <w:t xml:space="preserve">Summary of Activity</w:t>
-      </w:r>
-    </w:p>
-    <w:p>
-      <w:pPr>
-        <w:spacing w:after="240" w:before="240" w:lineRule="auto"/>
-        <w:rPr/>
-      </w:pPr>
-      <w:r>
-        <w:rPr>
-          <w:rtl w:val="0"/>
-        </w:rPr>
-        <w:t xml:space="preserve">The log indicates that the Ollama server is </w:t>
-      </w:r>
-      <w:r>
-        <w:rPr>
-          <w:b w:val="1"/>
-          <w:rtl w:val="0"/>
-        </w:rPr>
-        <w:t xml:space="preserve">running and actively serving a number of large language model generation and chat requests</w:t>
-      </w:r>
-      <w:r>
-        <w:rPr>
-          <w:rtl w:val="0"/>
-        </w:rPr>
-        <w:t xml:space="preserve"> over its local API. The highly variable and sometimes </w:t>
-      </w:r>
-      <w:r>
-        <w:rPr>
-          <w:i w:val="1"/>
-          <w:rtl w:val="0"/>
-        </w:rPr>
-        <w:t xml:space="preserve">very long</w:t>
-      </w:r>
-      <w:r>
-        <w:rPr>
-          <w:rtl w:val="0"/>
-        </w:rPr>
-        <w:t xml:space="preserve"> latency values (ranging from a fraction of a second up to almost three minutes) are typical, as the generation time for an LLM depends heavily on the complexity of the prompt, the length of the requested response, and the hardware resources available.</w:t>
-      </w:r>
-    </w:p>
-    <w:p>
-      <w:pPr>
-        <w:rPr/>
-      </w:pPr>
       <w:r>
         <w:rPr>
           <w:rtl w:val="0"/>
@@ -12973,8 +10396,8 @@
       <w:jc w:val="right"/>
       <w:rPr/>
     </w:pPr>
-    <w:bookmarkStart w:colFirst="0" w:colLast="0" w:name="_9nvcibv3gama" w:id="42"/>
-    <w:bookmarkEnd w:id="42"/>
+    <w:bookmarkStart w:colFirst="0" w:colLast="0" w:name="_9nvcibv3gama" w:id="39"/>
+    <w:bookmarkEnd w:id="39"/>
     <w:r>
       <w:rPr>
         <w:color w:val="000000"/>
@@ -13017,12 +10440,12 @@
         <wp:inline distB="114300" distT="114300" distL="114300" distR="114300">
           <wp:extent cx="5916349" cy="104775"/>
           <wp:effectExtent b="0" l="0" r="0" t="0"/>
-          <wp:docPr descr="horizontal line" id="2" name="image1.png"/>
+          <wp:docPr descr="horizontal line" id="2" name="image2.png"/>
           <a:graphic>
             <a:graphicData uri="http://schemas.openxmlformats.org/drawingml/2006/picture">
               <pic:pic>
                 <pic:nvPicPr>
-                  <pic:cNvPr descr="horizontal line" id="0" name="image1.png"/>
+                  <pic:cNvPr descr="horizontal line" id="0" name="image2.png"/>
                   <pic:cNvPicPr preferRelativeResize="0"/>
                 </pic:nvPicPr>
                 <pic:blipFill>
@@ -17316,22 +14739,6 @@
     </w:rPr>
   </w:style>
   <w:style w:type="table" w:styleId="Table1">
-    <w:basedOn w:val="TableNormal"/>
-    <w:tblPr>
-      <w:tblStyleRowBandSize w:val="1"/>
-      <w:tblStyleColBandSize w:val="1"/>
-      <w:tblCellMar/>
-    </w:tblPr>
-  </w:style>
-  <w:style w:type="table" w:styleId="Table2">
-    <w:basedOn w:val="TableNormal"/>
-    <w:tblPr>
-      <w:tblStyleRowBandSize w:val="1"/>
-      <w:tblStyleColBandSize w:val="1"/>
-      <w:tblCellMar/>
-    </w:tblPr>
-  </w:style>
-  <w:style w:type="table" w:styleId="Table3">
     <w:basedOn w:val="TableNormal"/>
     <w:tblPr>
       <w:tblStyleRowBandSize w:val="1"/>

</xml_diff>